<commit_message>
prepared for vestry approval, added member graphs, corrected all text
</commit_message>
<xml_diff>
--- a/files/parishProfile2018.docx
+++ b/files/parishProfile2018.docx
@@ -1283,7 +1283,13 @@
     </w:p>
     <w:p>
       <w:r>
-        <w:t>St. Andrew’s offers many and varied opportunities for worship. Four services on Sundays include Rite I at 7:30 a.m., Rite II at 8:45 a.m. and 11:00 a.m., and a Community Evensong at 5:00 p.m.  The Holy Eucharist is offered each weekday. Healing services, memorial services, and seasonal observances are staples of our life together. Inspired preaching and teaching enrich our common journey and equip us for ministry.</w:t>
+        <w:t>St. Andrew’s offers many and varied opportunities for worship. Four services on Sundays include Rite I at 7:30 a.m., Rite II at 8:4</w:t>
+      </w:r>
+      <w:r>
+        <w:t>0</w:t>
+      </w:r>
+      <w:r>
+        <w:t xml:space="preserve"> a.m. and 11:00 a.m., and a Community Evensong at 5:00 p.m.  The Holy Eucharist is offered each weekday. Healing services, memorial services, and seasonal observances are staples of our life together. Inspired preaching and teaching enrich our common journey and equip us for ministry.</w:t>
       </w:r>
     </w:p>
     <w:p>
@@ -1434,6 +1440,9 @@
     <w:p>
       <w:r>
         <w:t>We are a congregation that craves the community of small groups, be it for study, worship, fellowship or play</w:t>
+      </w:r>
+      <w:r>
+        <w:t>.</w:t>
       </w:r>
     </w:p>
     <w:p/>
@@ -1442,7 +1451,6 @@
     <w:p/>
     <w:p>
       <w:r>
-        <w:lastRenderedPageBreak/>
         <w:t>We must remain relevant to the next generation.</w:t>
       </w:r>
     </w:p>
@@ -1562,11 +1570,17 @@
     </w:p>
     <w:p>
       <w:r>
-        <w:t xml:space="preserve">Worship is the center of our life together at St. Andrew’s, and the liturgy is a compelling and unifying experience for parishioners. We use all forms of Rites I and II during Sunday morning services, as well as for baptisms, marriages, funerals, and other </w:t>
-      </w:r>
-      <w:r>
+        <w:t xml:space="preserve">Worship is the center of our life together at St. Andrew’s, and the liturgy is a compelling and unifying experience for parishioners. We use all forms of Rites I and II during Sunday morning services, as well as for baptisms, marriages, funerals, and other special services. </w:t>
+      </w:r>
+      <w:r>
+        <w:rPr>
+          <w:i/>
+        </w:rPr>
         <w:lastRenderedPageBreak/>
-        <w:t>special services. Enriching Our Worship and Wonder, Love, and Praise add variety. There is an openness to alternate liturgies, other traditions and prayers, and more inclusive and expansive language is being introduced.</w:t>
+        <w:t>Enriching Our Worship and Wonder, Love, and Praise</w:t>
+      </w:r>
+      <w:r>
+        <w:t xml:space="preserve"> add variety. There is an openness to alternate liturgies, other traditions and prayers, and more inclusive and expansive language is being introduced.</w:t>
       </w:r>
     </w:p>
     <w:p>
@@ -1593,7 +1607,16 @@
     </w:p>
     <w:p>
       <w:r>
-        <w:t xml:space="preserve">The recent addition of Community Evensong was organized by a group of young adults, though not exclusively. It has opened a space for a more flexible and informal approach to new readings and music within the liturgical framework set out in The Book of Common Prayer. </w:t>
+        <w:t xml:space="preserve">The recent addition of Community Evensong was organized by a group of young adults, though not exclusively. It has opened a space for a more flexible and informal approach to new readings and music within the liturgical framework set out in </w:t>
+      </w:r>
+      <w:r>
+        <w:rPr>
+          <w:i/>
+        </w:rPr>
+        <w:t>The Book of Common Prayer</w:t>
+      </w:r>
+      <w:r>
+        <w:t xml:space="preserve">. </w:t>
       </w:r>
     </w:p>
     <w:p>
@@ -1634,8 +1657,11 @@
     </w:p>
     <w:p>
       <w:r>
+        <w:t xml:space="preserve">The laity plays a significant role in every service. There is a strong corps of well-supervised acolytes, trained at a level befitting our Anglican-style services. Talented Altar </w:t>
+      </w:r>
+      <w:r>
         <w:lastRenderedPageBreak/>
-        <w:t xml:space="preserve">The laity plays a significant role in every service. There is a strong corps of well-supervised acolytes, trained at a level befitting our Anglican-style services. Talented Altar Guild and Flower Guild members perform their duties with joy and often under the radar, but their holy gifts are much appreciated by all of us. Ushers and greeters form a strong, cohesive team that offers hospitality and guidance every time the Cathedral opens its doors.  Readers and chalice bearers are present at all Sunday services and special services. </w:t>
+        <w:t xml:space="preserve">Guild and Flower Guild members perform their duties with joy and often under the radar, but their holy gifts are much appreciated by all of us. Ushers and greeters form a strong, cohesive team that offers hospitality and guidance every time the Cathedral opens its doors.  Readers and chalice bearers are present at all Sunday services and special services. </w:t>
       </w:r>
     </w:p>
     <w:p>
@@ -1648,7 +1674,13 @@
         <w:pStyle w:val="IntenseQuote"/>
       </w:pPr>
       <w:r>
-        <w:t xml:space="preserve">“A cradle Episcopalian, I came to the Cathedral in my late 40s and for the first time in my life, I discovered what ‘finding a church home’ meant. The liturgical style and practice had a lot to do with that.” </w:t>
+        <w:t>“A cradle Episcopalian, I came to the Cathedral in my late 40</w:t>
+      </w:r>
+      <w:r>
+        <w:t>’</w:t>
+      </w:r>
+      <w:r>
+        <w:t xml:space="preserve">s and for the first time in my life, I discovered what ‘finding a church home’ meant. The liturgical style and practice had a lot to do with that.” </w:t>
       </w:r>
     </w:p>
     <w:p>
@@ -1680,16 +1712,19 @@
     </w:p>
     <w:p>
       <w:r>
-        <w:t xml:space="preserve">Throughout our history music has been an integral part of our worship and our spiritual formation. The Cathedral is known for its superb music, organized choirs, and individuals of extraordinary musical talent. It is often the music that first draws </w:t>
-      </w:r>
+        <w:t xml:space="preserve">Throughout our history music has been an integral part of our worship and our spiritual formation. The Cathedral is known for its superb music, organized choirs, and individuals of extraordinary musical talent. It is often the music that first draws newcomers into our midst. Our organist and choirmaster, Jessica Nelson, enables a strong and vibrant music program.  </w:t>
+      </w:r>
+    </w:p>
+    <w:p>
       <w:r>
         <w:lastRenderedPageBreak/>
-        <w:t xml:space="preserve">newcomers into our midst. Our organist and choirmaster, Jessica Nelson, enables a strong and vibrant music program.  </w:t>
-      </w:r>
-    </w:p>
-    <w:p>
-      <w:r>
-        <w:t xml:space="preserve">Our mainstay has been music in the Anglican tradition. We have separate choirs for the 8:45 a.m. and 11:00 a.m. services. Although the two choirs have different memberships and often rehearse different anthems, the style between the two services is </w:t>
+        <w:t>Our mainstay has been music in the Anglican tradition. We have separate choirs for the 8:4</w:t>
+      </w:r>
+      <w:r>
+        <w:t>0</w:t>
+      </w:r>
+      <w:r>
+        <w:t xml:space="preserve"> a.m. and 11:00 a.m. services. Although the two choirs have different memberships and often rehearse different anthems, the style between the two services is </w:t>
       </w:r>
       <w:proofErr w:type="gramStart"/>
       <w:r>
@@ -1718,7 +1753,13 @@
         <w:pStyle w:val="IntenseQuote"/>
       </w:pPr>
       <w:r>
-        <w:t xml:space="preserve">“I love our generally traditional liturgy and welcome the occasional departure from it…. I feel strongly that as the Cathedral we should offer a worship experience in which all feel welcome and ‘at home.” </w:t>
+        <w:t>“I love our generally traditional liturgy and welcome the occasional departure from it…. I feel strongly that as the Cathedral we should offer a worship experience in which all feel welcome and ‘at home.</w:t>
+      </w:r>
+      <w:r>
+        <w:t>’</w:t>
+      </w:r>
+      <w:r>
+        <w:t xml:space="preserve"> </w:t>
       </w:r>
     </w:p>
     <w:p>
@@ -1760,11 +1801,11 @@
     </w:p>
     <w:p>
       <w:r>
-        <w:t xml:space="preserve">St. Andrew’s Church was established as a mission in 1839 with eight recorded communicants and was admitted to the Diocese in 1843. The congregation worshiped in various places until it acquired its first building, located at the southeast corner of President and Amite Streets, in 1850. This building was destroyed by fire during the </w:t>
+        <w:t xml:space="preserve">St. Andrew’s Church was established as a mission in 1839 with eight recorded communicants and was admitted to the Diocese in 1843. The congregation worshiped in various places until it acquired its first building, located at the southeast corner of President and Amite Streets, in 1850. This building was destroyed by fire during the Civil War in 1863.  A second church building was erected in 1870 at the southeast corner of Capital and Congress. The first vested choir sang at the Easter service in 1898 and the rector, the Reverend Arthur B. Howard, commented, “We almost thought we heard the </w:t>
       </w:r>
       <w:r>
         <w:lastRenderedPageBreak/>
-        <w:t xml:space="preserve">Civil War in 1863.  A second church building was erected in 1870 at the southeast corner of Capital and Congress. The first vested choir sang at the Easter service in 1898 and the rector, the Reverend Arthur B. Howard, commented, “We almost thought we heard the angels sing”. That building was </w:t>
+        <w:t xml:space="preserve">angels sing”. That building was </w:t>
       </w:r>
       <w:proofErr w:type="gramStart"/>
       <w:r>
@@ -1811,13 +1852,10 @@
     </w:p>
     <w:p>
       <w:r>
-        <w:t xml:space="preserve">For close to two centuries, St. Andrew’s has held Sunday services for its communicants, visitors, and those just passing through. In our capacity as cathedral parish, we </w:t>
+        <w:t xml:space="preserve">For close to two centuries, St. Andrew’s has held Sunday services for its communicants, visitors, and those just passing through. In our capacity as cathedral parish, we welcome the role of hosting diocesan services and events.   We understand the importance of being involved in diocesan leadership through various roles.  We have an obligation to </w:t>
       </w:r>
       <w:r>
         <w:lastRenderedPageBreak/>
-        <w:t xml:space="preserve">welcome the role of hosting diocesan services and events.   We understand the importance of being involved in diocesan leadership through various roles.  We have an obligation to </w:t>
-      </w:r>
-      <w:r>
         <w:t>m</w:t>
       </w:r>
       <w:r>
@@ -1934,11 +1972,11 @@
     </w:p>
     <w:p>
       <w:r>
-        <w:t xml:space="preserve">The rector of St. Andrew’s during this period, the Reverend Christoph Keller, would establish an important role for the soon-to-be Cathedral by responding to the racial tensions of the time. The day following Medgar Wiley Evers’ funeral in Jackson, he </w:t>
+        <w:t xml:space="preserve">The rector of St. Andrew’s during this period, the Reverend Christoph Keller, would establish an important role for the soon-to-be Cathedral by responding to the racial tensions of the time. The day following Medgar Wiley Evers’ funeral in Jackson, he welcomed a group of African-American worshippers into the Sunday service (June 16, </w:t>
       </w:r>
       <w:r>
         <w:lastRenderedPageBreak/>
-        <w:t xml:space="preserve">welcomed a group of African-American worshippers into the Sunday service (June 16, 1963). His courage was joined by lay leadership, as recorded in this well-known personal account by Anne Moody. </w:t>
+        <w:t xml:space="preserve">1963). His courage was joined by lay leadership, as recorded in this well-known personal account by Anne Moody. </w:t>
       </w:r>
     </w:p>
     <w:p>
@@ -1964,11 +2002,11 @@
     </w:p>
     <w:p>
       <w:r>
-        <w:t xml:space="preserve">The seventh, and most recent, dean accomplished quite a lot in his tenure. The parish successfully completed a $3.1 million capital campaign that transformed and repurposed many parts of our historic footprint. The ranks of young adults and young </w:t>
+        <w:t xml:space="preserve">The seventh, and most recent, dean accomplished quite a lot in his tenure. The parish successfully completed a $3.1 million capital campaign that transformed and repurposed many parts of our historic footprint. The ranks of young adults and young families as regular members significantly expanded during this time.  The still popular Dean’s List (a </w:t>
       </w:r>
       <w:r>
         <w:lastRenderedPageBreak/>
-        <w:t xml:space="preserve">families as regular members significantly expanded during this time.  The still popular Dean’s List (a monthly social gathering of men for dinner) was begun, with proceeds benefiting general outreach. These are recognizable and positive legacies. </w:t>
+        <w:t xml:space="preserve">monthly social gathering of men for dinner) was begun, with proceeds benefiting general outreach. These are recognizable and positive legacies. </w:t>
       </w:r>
     </w:p>
     <w:p>
@@ -1986,7 +2024,19 @@
     </w:p>
     <w:p>
       <w:r>
-        <w:t>In July 2016 a supportive interim period began with the pastoral talents of the Reverend David Elliot, a longtime and beloved priest in the diocese, and Interim Dean the Very Reverend Ron Pogue, whose special training and managerial talents have guided us since August 2017.  During this interim period, the wardens and vestry have taken several specific actions that have moved us to a new place of strength and stability:</w:t>
+        <w:t>In July 2016 a supportive interim period began with the pastoral talents of the Reverend David Elliot</w:t>
+      </w:r>
+      <w:r>
+        <w:t>t</w:t>
+      </w:r>
+      <w:r>
+        <w:t>, a longtime and beloved priest in the diocese, and Interim Dean</w:t>
+      </w:r>
+      <w:r>
+        <w:t>,</w:t>
+      </w:r>
+      <w:r>
+        <w:t xml:space="preserve"> the Very Reverend Ron Pogue, whose special training and managerial talents have guided us since August 2017.  During this interim period, the wardens and vestry have taken several specific actions that have moved us to a new place of strength and stability:</w:t>
       </w:r>
     </w:p>
     <w:p>
@@ -2393,12 +2443,7 @@
     </w:p>
     <w:p>
       <w:r>
-        <w:t>Jackson was incorporated as a city in 1821. Located today at the intersection of Interstate-55 and Interstate-20, Jackson has been dubbed “The Crossroads of the South.”  From January to April, downtown Jackson overflows with legislators, their staff, lobbyists, and other political enthusias</w:t>
-      </w:r>
-      <w:bookmarkStart w:id="5" w:name="_GoBack"/>
-      <w:bookmarkEnd w:id="5"/>
-      <w:r>
-        <w:t xml:space="preserve">ts and leaders. State government is the largest employer followed by the University of Mississippi Medical Center. Nissan, Toyota, and Continental Tire have Mississippi plants, and the Stennis Space Center and Ingalls Shipyard are just a few hours away.  </w:t>
+        <w:t xml:space="preserve">Jackson was incorporated as a city in 1821. Located today at the intersection of Interstate-55 and Interstate-20, Jackson has been dubbed “The Crossroads of the South.”  From January to April, downtown Jackson overflows with legislators, their staff, lobbyists, and other political enthusiasts and leaders. State government is the largest employer followed by the University of Mississippi Medical Center. Nissan, Toyota, and Continental Tire have Mississippi plants, and the Stennis Space Center and Ingalls Shipyard are just a few hours away.  </w:t>
       </w:r>
     </w:p>
     <w:p>
@@ -2710,11 +2755,11 @@
       </w:r>
       <w:proofErr w:type="gramEnd"/>
       <w:r>
-        <w:t xml:space="preserve">. There is enormous redevelopment momentum among business, community, and cultural organizations propelling Jackson forward.  A major downtown renovation plan includes apartments, artists’ lofts, and retail space as </w:t>
+        <w:t xml:space="preserve">. There is enormous redevelopment momentum </w:t>
       </w:r>
       <w:r>
         <w:lastRenderedPageBreak/>
-        <w:t xml:space="preserve">well as new office space. The buildings adjacent to St. Andrew’s are being renovated to create apartments. Many renowned restaurants, both casual and formal, </w:t>
+        <w:t xml:space="preserve">among business, community, and cultural organizations propelling Jackson forward.  A major downtown renovation plan includes apartments, artists’ lofts, and retail space as well as new office space. The buildings adjacent to St. Andrew’s are being renovated to create apartments. Many renowned restaurants, both casual and formal, </w:t>
       </w:r>
       <w:proofErr w:type="gramStart"/>
       <w:r>
@@ -2734,11 +2779,11 @@
       <w:pPr>
         <w:pStyle w:val="Heading1"/>
       </w:pPr>
-      <w:bookmarkStart w:id="6" w:name="_Toc522281022"/>
+      <w:bookmarkStart w:id="5" w:name="_Toc522281022"/>
       <w:r>
         <w:t>Stay and Learn: Formation for Ministry</w:t>
       </w:r>
-      <w:bookmarkEnd w:id="6"/>
+      <w:bookmarkEnd w:id="5"/>
     </w:p>
     <w:p>
       <w:pPr>
@@ -2755,7 +2800,10 @@
     </w:p>
     <w:p>
       <w:r>
-        <w:t>There are a few long-standing groups that meet regularly on Sunday or a weekday, including for example Education for Ministry, Enneagram Study, and Theology and Literature.</w:t>
+        <w:t xml:space="preserve">There are several </w:t>
+      </w:r>
+      <w:r>
+        <w:t>long-standing groups that meet regularly on Sunday or a weekday, including for example Education for Ministry, Enneagram Study, and Theology and Literature.</w:t>
       </w:r>
     </w:p>
     <w:p>
@@ -2952,19 +3000,22 @@
       <w:pPr>
         <w:pStyle w:val="Heading1"/>
       </w:pPr>
-      <w:bookmarkStart w:id="7" w:name="_Toc522281023"/>
+      <w:bookmarkStart w:id="6" w:name="_Toc522281023"/>
+      <w:r>
+        <w:t>Caring for others Within and Beyond</w:t>
+      </w:r>
+      <w:bookmarkEnd w:id="6"/>
+    </w:p>
+    <w:p>
+      <w:pPr>
+        <w:pStyle w:val="IntenseQuote"/>
+      </w:pPr>
+      <w:r>
+        <w:t xml:space="preserve">“When Jesus sends us, together, to the places he himself intends to go, he goes with us. He goes with us down the road </w:t>
+      </w:r>
       <w:r>
         <w:lastRenderedPageBreak/>
-        <w:t>Caring for others Within and Beyond</w:t>
-      </w:r>
-      <w:bookmarkEnd w:id="7"/>
-    </w:p>
-    <w:p>
-      <w:pPr>
-        <w:pStyle w:val="IntenseQuote"/>
-      </w:pPr>
-      <w:r>
-        <w:t xml:space="preserve">“When Jesus sends us, together, to the places he himself intends to go, he goes with us. He goes with us down the road into our neighborhoods and communities, to open doors, to cross thresholds, to spend time in others’ rooms. He goes with us to break bread together, to talk and listen and pray, to heal the sin-sickness of our separation from those to whom Jesus would go, and they bring Jesus to us. It is shared need. It is mutual care.” </w:t>
+        <w:t xml:space="preserve">into our neighborhoods and communities, to open doors, to cross thresholds, to spend time in others’ rooms. He goes with us to break bread together, to talk and listen and pray, to heal the sin-sickness of our separation from those to whom Jesus would go, and they bring Jesus to us. It is shared need. It is mutual care.” </w:t>
       </w:r>
     </w:p>
     <w:p>
@@ -3001,13 +3052,49 @@
     </w:p>
     <w:p>
       <w:r>
+        <w:t xml:space="preserve">Many parishioners carry out quiet discipleship within and beyond the established guilds. Parishioners provide daily intercessions, meal preparation, and rides for homebound friends to Sunday services and weekday appointments. </w:t>
+      </w:r>
+    </w:p>
+    <w:p>
+      <w:r>
+        <w:t xml:space="preserve">In addition to unanticipated crises that call for and receive an immediate response, there are numerous ongoing pastoral care ministries where parishioners can touch a heart and lend a hand. </w:t>
+      </w:r>
+    </w:p>
+    <w:p>
+      <w:pPr>
+        <w:pStyle w:val="ListParagraph"/>
+        <w:numPr>
+          <w:ilvl w:val="0"/>
+          <w:numId w:val="15"/>
+        </w:numPr>
+      </w:pPr>
+      <w:r>
+        <w:t xml:space="preserve">Eucharistic Visitors </w:t>
+      </w:r>
+    </w:p>
+    <w:p>
+      <w:pPr>
+        <w:pStyle w:val="ListParagraph"/>
+        <w:numPr>
+          <w:ilvl w:val="0"/>
+          <w:numId w:val="15"/>
+        </w:numPr>
+      </w:pPr>
+      <w:r>
+        <w:t xml:space="preserve">Guild of the Christ Child </w:t>
+      </w:r>
+    </w:p>
+    <w:p>
+      <w:pPr>
+        <w:pStyle w:val="ListParagraph"/>
+        <w:numPr>
+          <w:ilvl w:val="0"/>
+          <w:numId w:val="15"/>
+        </w:numPr>
+      </w:pPr>
+      <w:r>
         <w:lastRenderedPageBreak/>
-        <w:t xml:space="preserve">Many parishioners carry out quiet discipleship within and beyond the established guilds. Parishioners provide daily intercessions, meal preparation, and rides for homebound friends to Sunday services and weekday appointments. </w:t>
-      </w:r>
-    </w:p>
-    <w:p>
-      <w:r>
-        <w:t xml:space="preserve">In addition to unanticipated crises that call for and receive an immediate response, there are numerous ongoing pastoral care ministries where parishioners can touch a heart and lend a hand. </w:t>
+        <w:t xml:space="preserve">St. Michael’s Guild </w:t>
       </w:r>
     </w:p>
     <w:p>
@@ -3019,7 +3106,7 @@
         </w:numPr>
       </w:pPr>
       <w:r>
-        <w:t xml:space="preserve">Eucharistic Visitors </w:t>
+        <w:t xml:space="preserve">`All Angel’s Guild Mail Trail </w:t>
       </w:r>
     </w:p>
     <w:p>
@@ -3031,7 +3118,7 @@
         </w:numPr>
       </w:pPr>
       <w:r>
-        <w:t xml:space="preserve">Guild of the Christ Child </w:t>
+        <w:t xml:space="preserve">Parish Visitors </w:t>
       </w:r>
     </w:p>
     <w:p>
@@ -3043,7 +3130,7 @@
         </w:numPr>
       </w:pPr>
       <w:r>
-        <w:t xml:space="preserve">St. Michael’s Guild </w:t>
+        <w:t xml:space="preserve">Befrienders </w:t>
       </w:r>
     </w:p>
     <w:p>
@@ -3055,7 +3142,7 @@
         </w:numPr>
       </w:pPr>
       <w:r>
-        <w:t xml:space="preserve">`All Angel’s Guild Mail Trail </w:t>
+        <w:t xml:space="preserve">Prayer Chain </w:t>
       </w:r>
     </w:p>
     <w:p>
@@ -3067,7 +3154,7 @@
         </w:numPr>
       </w:pPr>
       <w:r>
-        <w:t xml:space="preserve">Parish Visitors </w:t>
+        <w:t xml:space="preserve">Clarence Tree </w:t>
       </w:r>
     </w:p>
     <w:p>
@@ -3079,7 +3166,7 @@
         </w:numPr>
       </w:pPr>
       <w:r>
-        <w:t xml:space="preserve">Befrienders </w:t>
+        <w:t>St. Clare’s Common Thread</w:t>
       </w:r>
     </w:p>
     <w:p>
@@ -3090,8 +3177,13 @@
           <w:numId w:val="15"/>
         </w:numPr>
       </w:pPr>
-      <w:r>
-        <w:t xml:space="preserve">Prayer Chain </w:t>
+      <w:proofErr w:type="spellStart"/>
+      <w:r>
+        <w:t>Ultreya</w:t>
+      </w:r>
+      <w:proofErr w:type="spellEnd"/>
+      <w:r>
+        <w:t xml:space="preserve"> and Reunion groups</w:t>
       </w:r>
     </w:p>
     <w:p>
@@ -3103,7 +3195,7 @@
         </w:numPr>
       </w:pPr>
       <w:r>
-        <w:t xml:space="preserve">Clarence Tree </w:t>
+        <w:t>Bread Ministry</w:t>
       </w:r>
     </w:p>
     <w:p>
@@ -3115,61 +3207,11 @@
         </w:numPr>
       </w:pPr>
       <w:r>
-        <w:t>St. Clare’s Common Thread</w:t>
-      </w:r>
-    </w:p>
-    <w:p>
-      <w:pPr>
-        <w:pStyle w:val="ListParagraph"/>
-        <w:numPr>
-          <w:ilvl w:val="0"/>
-          <w:numId w:val="15"/>
-        </w:numPr>
-      </w:pPr>
-      <w:proofErr w:type="spellStart"/>
-      <w:r>
-        <w:t>Ultreya</w:t>
-      </w:r>
-      <w:proofErr w:type="spellEnd"/>
-      <w:r>
-        <w:t xml:space="preserve"> and Reunion groups</w:t>
-      </w:r>
-    </w:p>
-    <w:p>
-      <w:pPr>
-        <w:pStyle w:val="ListParagraph"/>
-        <w:numPr>
-          <w:ilvl w:val="0"/>
-          <w:numId w:val="15"/>
-        </w:numPr>
-      </w:pPr>
-      <w:r>
-        <w:t>Bread Ministry</w:t>
-      </w:r>
-    </w:p>
-    <w:p>
-      <w:pPr>
-        <w:pStyle w:val="ListParagraph"/>
-        <w:numPr>
-          <w:ilvl w:val="0"/>
-          <w:numId w:val="15"/>
-        </w:numPr>
-      </w:pPr>
-      <w:r>
         <w:t>Ushers</w:t>
       </w:r>
     </w:p>
     <w:p>
       <w:pPr>
-        <w:pStyle w:val="ListParagraph"/>
-        <w:numPr>
-          <w:ilvl w:val="0"/>
-          <w:numId w:val="15"/>
-        </w:numPr>
-      </w:pPr>
-    </w:p>
-    <w:p>
-      <w:pPr>
         <w:pStyle w:val="Heading2"/>
       </w:pPr>
       <w:r>
@@ -3188,203 +3230,242 @@
     </w:p>
     <w:p>
       <w:r>
+        <w:t xml:space="preserve">Canon Bradshaw and lay leaders soon organized two retreats for the newly reinstituted (and renamed) Community Partnership Commission - the first to foster healing and the second to </w:t>
+      </w:r>
+      <w:proofErr w:type="gramStart"/>
+      <w:r>
+        <w:t>plan for the future</w:t>
+      </w:r>
+      <w:proofErr w:type="gramEnd"/>
+      <w:r>
+        <w:t xml:space="preserve">. </w:t>
+      </w:r>
+    </w:p>
+    <w:p>
+      <w:r>
+        <w:t xml:space="preserve">With new vision and mission statements in place, the commission has accomplished a great deal in 2018. We recently created a new grant-application process for our community partners, </w:t>
+      </w:r>
+      <w:proofErr w:type="gramStart"/>
+      <w:r>
+        <w:t>and also</w:t>
+      </w:r>
+      <w:proofErr w:type="gramEnd"/>
+      <w:r>
+        <w:t xml:space="preserve"> hosted a town hall meeting for them, where they exchanged ideas and a representative from the mayor’s office shared the city’s strategic plan. Participants acknowledged the vital role St. Andrew’s has played in their work. For some, our presence and support “have made all the difference.”  </w:t>
+      </w:r>
+    </w:p>
+    <w:p>
+      <w:r>
         <w:lastRenderedPageBreak/>
-        <w:t xml:space="preserve">Canon Bradshaw and lay leaders soon organized two retreats for the newly reinstituted (and renamed) Community Partnership Commission - the first to foster healing and the second to </w:t>
+        <w:t xml:space="preserve">The town hall meeting resulted in a clear call for St. Andrew’s to convene our community partners regularly. We are now working to do just that </w:t>
       </w:r>
       <w:proofErr w:type="gramStart"/>
       <w:r>
-        <w:t>plan for the future</w:t>
+        <w:t>in order to</w:t>
       </w:r>
       <w:proofErr w:type="gramEnd"/>
       <w:r>
-        <w:t xml:space="preserve">. </w:t>
-      </w:r>
-    </w:p>
-    <w:p>
-      <w:r>
-        <w:t xml:space="preserve">With new vision and mission statements in place, the commission has accomplished a great deal in 2018. We recently created a new grant-application process for our community partners, </w:t>
+        <w:t xml:space="preserve"> create a stronger network of services for those in need. </w:t>
+      </w:r>
+    </w:p>
+    <w:p>
+      <w:pPr>
+        <w:spacing w:line="240" w:lineRule="auto"/>
+      </w:pPr>
+      <w:r>
+        <w:t>St. Andrew’s was a key facilitator in the founding and continuing support of these ministries:</w:t>
+      </w:r>
+    </w:p>
+    <w:p>
+      <w:pPr>
+        <w:pStyle w:val="ListParagraph"/>
+        <w:numPr>
+          <w:ilvl w:val="0"/>
+          <w:numId w:val="16"/>
+        </w:numPr>
+      </w:pPr>
+      <w:r>
+        <w:t>Mississippi Food Network</w:t>
+      </w:r>
+    </w:p>
+    <w:p>
+      <w:pPr>
+        <w:pStyle w:val="ListParagraph"/>
+        <w:numPr>
+          <w:ilvl w:val="0"/>
+          <w:numId w:val="16"/>
+        </w:numPr>
+      </w:pPr>
+      <w:r>
+        <w:t>Grace House</w:t>
+      </w:r>
+    </w:p>
+    <w:p>
+      <w:pPr>
+        <w:pStyle w:val="ListParagraph"/>
+        <w:numPr>
+          <w:ilvl w:val="0"/>
+          <w:numId w:val="16"/>
+        </w:numPr>
+      </w:pPr>
+      <w:r>
+        <w:t>Rowan Middle School</w:t>
+      </w:r>
+    </w:p>
+    <w:p>
+      <w:pPr>
+        <w:pStyle w:val="ListParagraph"/>
+        <w:numPr>
+          <w:ilvl w:val="0"/>
+          <w:numId w:val="16"/>
+        </w:numPr>
+      </w:pPr>
+      <w:r>
+        <w:t>The McClean Fletcher Center</w:t>
+      </w:r>
+    </w:p>
+    <w:p>
+      <w:pPr>
+        <w:pStyle w:val="ListParagraph"/>
+        <w:numPr>
+          <w:ilvl w:val="0"/>
+          <w:numId w:val="16"/>
+        </w:numPr>
+      </w:pPr>
+      <w:r>
+        <w:t>Holy Smokers</w:t>
+      </w:r>
+    </w:p>
+    <w:p>
+      <w:pPr>
+        <w:pStyle w:val="ListParagraph"/>
+        <w:numPr>
+          <w:ilvl w:val="0"/>
+          <w:numId w:val="16"/>
+        </w:numPr>
+      </w:pPr>
+      <w:r>
+        <w:t>Refill Café</w:t>
+      </w:r>
+    </w:p>
+    <w:p>
+      <w:pPr>
+        <w:pStyle w:val="ListParagraph"/>
+        <w:numPr>
+          <w:ilvl w:val="0"/>
+          <w:numId w:val="16"/>
+        </w:numPr>
+      </w:pPr>
+      <w:r>
+        <w:t>Stewpot Community Services</w:t>
+      </w:r>
+    </w:p>
+    <w:p>
+      <w:pPr>
+        <w:pStyle w:val="ListParagraph"/>
+        <w:numPr>
+          <w:ilvl w:val="0"/>
+          <w:numId w:val="16"/>
+        </w:numPr>
+      </w:pPr>
+      <w:r>
+        <w:t>Meals on Wheels</w:t>
+      </w:r>
+    </w:p>
+    <w:p>
+      <w:pPr>
+        <w:pStyle w:val="ListParagraph"/>
+        <w:numPr>
+          <w:ilvl w:val="0"/>
+          <w:numId w:val="16"/>
+        </w:numPr>
+      </w:pPr>
+      <w:r>
+        <w:t xml:space="preserve">CONTACT: </w:t>
       </w:r>
       <w:proofErr w:type="gramStart"/>
       <w:r>
-        <w:t>and also</w:t>
+        <w:t>the</w:t>
       </w:r>
       <w:proofErr w:type="gramEnd"/>
       <w:r>
-        <w:t xml:space="preserve"> hosted a town hall meeting for them, where they exchanged ideas and a representative from the mayor’s office shared the city’s strategic plan. Participants acknowledged the vital role St. Andrew’s has played in their work. For some, our presence and support “have made all the difference.”  </w:t>
-      </w:r>
-    </w:p>
-    <w:p>
-      <w:r>
-        <w:t xml:space="preserve">The town hall meeting resulted in a clear call for St. Andrew’s to convene our community partners regularly. We are now working to do just that </w:t>
+        <w:t xml:space="preserve"> Crisis Line</w:t>
+      </w:r>
+    </w:p>
+    <w:p>
+      <w:pPr>
+        <w:pStyle w:val="ListParagraph"/>
+        <w:numPr>
+          <w:ilvl w:val="0"/>
+          <w:numId w:val="16"/>
+        </w:numPr>
+      </w:pPr>
+      <w:r>
+        <w:t>Working Together Jackson</w:t>
+      </w:r>
+    </w:p>
+    <w:p>
+      <w:pPr>
+        <w:pStyle w:val="ListParagraph"/>
+        <w:numPr>
+          <w:ilvl w:val="0"/>
+          <w:numId w:val="16"/>
+        </w:numPr>
+      </w:pPr>
+      <w:r>
+        <w:t>Good Samaritan</w:t>
+      </w:r>
+    </w:p>
+    <w:p>
+      <w:pPr>
+        <w:spacing w:line="240" w:lineRule="auto"/>
+      </w:pPr>
+      <w:r>
+        <w:t>Ministries supported with Partners:</w:t>
+      </w:r>
+    </w:p>
+    <w:p>
+      <w:pPr>
+        <w:pStyle w:val="ListParagraph"/>
+        <w:numPr>
+          <w:ilvl w:val="0"/>
+          <w:numId w:val="17"/>
+        </w:numPr>
+      </w:pPr>
+      <w:r>
+        <w:t>Operation Shoestring</w:t>
+      </w:r>
+    </w:p>
+    <w:p>
+      <w:pPr>
+        <w:pStyle w:val="ListParagraph"/>
+        <w:numPr>
+          <w:ilvl w:val="0"/>
+          <w:numId w:val="17"/>
+        </w:numPr>
+      </w:pPr>
+      <w:r>
+        <w:t>Mission Mississippi Prayer Breakfast</w:t>
+      </w:r>
+    </w:p>
+    <w:p>
+      <w:pPr>
+        <w:pStyle w:val="ListParagraph"/>
+        <w:numPr>
+          <w:ilvl w:val="0"/>
+          <w:numId w:val="17"/>
+        </w:numPr>
+      </w:pPr>
+      <w:r>
+        <w:t xml:space="preserve">Springboard </w:t>
       </w:r>
       <w:proofErr w:type="gramStart"/>
       <w:r>
-        <w:t>in order to</w:t>
+        <w:t>To</w:t>
       </w:r>
       <w:proofErr w:type="gramEnd"/>
       <w:r>
-        <w:t xml:space="preserve"> create a stronger network of services for those in need. </w:t>
-      </w:r>
-    </w:p>
-    <w:p>
-      <w:pPr>
-        <w:spacing w:line="240" w:lineRule="auto"/>
-      </w:pPr>
-      <w:r>
-        <w:t>St. Andrew’s was a key facilitator in the founding and continuing support of these ministries:</w:t>
-      </w:r>
-    </w:p>
-    <w:p>
-      <w:pPr>
-        <w:pStyle w:val="ListParagraph"/>
-        <w:numPr>
-          <w:ilvl w:val="0"/>
-          <w:numId w:val="16"/>
-        </w:numPr>
-      </w:pPr>
-      <w:r>
-        <w:t>Mississippi Food Network</w:t>
-      </w:r>
-    </w:p>
-    <w:p>
-      <w:pPr>
-        <w:pStyle w:val="ListParagraph"/>
-        <w:numPr>
-          <w:ilvl w:val="0"/>
-          <w:numId w:val="16"/>
-        </w:numPr>
-      </w:pPr>
-      <w:r>
-        <w:t>Grace House</w:t>
-      </w:r>
-    </w:p>
-    <w:p>
-      <w:pPr>
-        <w:pStyle w:val="ListParagraph"/>
-        <w:numPr>
-          <w:ilvl w:val="0"/>
-          <w:numId w:val="16"/>
-        </w:numPr>
-      </w:pPr>
-      <w:r>
-        <w:t>Rowan Middle School</w:t>
-      </w:r>
-    </w:p>
-    <w:p>
-      <w:pPr>
-        <w:pStyle w:val="ListParagraph"/>
-        <w:numPr>
-          <w:ilvl w:val="0"/>
-          <w:numId w:val="16"/>
-        </w:numPr>
-      </w:pPr>
-      <w:r>
-        <w:t>The McClean Fletcher Center</w:t>
-      </w:r>
-    </w:p>
-    <w:p>
-      <w:pPr>
-        <w:pStyle w:val="ListParagraph"/>
-        <w:numPr>
-          <w:ilvl w:val="0"/>
-          <w:numId w:val="16"/>
-        </w:numPr>
-      </w:pPr>
-      <w:r>
-        <w:t>Holy Smokers</w:t>
-      </w:r>
-    </w:p>
-    <w:p>
-      <w:pPr>
-        <w:pStyle w:val="ListParagraph"/>
-        <w:numPr>
-          <w:ilvl w:val="0"/>
-          <w:numId w:val="16"/>
-        </w:numPr>
-      </w:pPr>
-      <w:r>
-        <w:t>Refill Café</w:t>
-      </w:r>
-    </w:p>
-    <w:p>
-      <w:pPr>
-        <w:pStyle w:val="ListParagraph"/>
-        <w:numPr>
-          <w:ilvl w:val="0"/>
-          <w:numId w:val="16"/>
-        </w:numPr>
-      </w:pPr>
-      <w:r>
-        <w:t>Stewpot Community Services</w:t>
-      </w:r>
-    </w:p>
-    <w:p>
-      <w:pPr>
-        <w:pStyle w:val="ListParagraph"/>
-        <w:numPr>
-          <w:ilvl w:val="0"/>
-          <w:numId w:val="16"/>
-        </w:numPr>
-      </w:pPr>
-      <w:r>
-        <w:t>Meals on Wheels</w:t>
-      </w:r>
-    </w:p>
-    <w:p>
-      <w:pPr>
-        <w:pStyle w:val="ListParagraph"/>
-        <w:numPr>
-          <w:ilvl w:val="0"/>
-          <w:numId w:val="16"/>
-        </w:numPr>
-      </w:pPr>
-      <w:r>
-        <w:t xml:space="preserve">CONTACT: </w:t>
-      </w:r>
-      <w:proofErr w:type="gramStart"/>
-      <w:r>
-        <w:t>the</w:t>
-      </w:r>
-      <w:proofErr w:type="gramEnd"/>
-      <w:r>
-        <w:t xml:space="preserve"> Crisis Line</w:t>
-      </w:r>
-    </w:p>
-    <w:p>
-      <w:pPr>
-        <w:pStyle w:val="ListParagraph"/>
-        <w:numPr>
-          <w:ilvl w:val="0"/>
-          <w:numId w:val="16"/>
-        </w:numPr>
-      </w:pPr>
-      <w:r>
-        <w:t>Working Together Jackson</w:t>
-      </w:r>
-    </w:p>
-    <w:p>
-      <w:pPr>
-        <w:pStyle w:val="ListParagraph"/>
-        <w:numPr>
-          <w:ilvl w:val="0"/>
-          <w:numId w:val="16"/>
-        </w:numPr>
-      </w:pPr>
-      <w:r>
-        <w:t>Good Samaritan</w:t>
-      </w:r>
-    </w:p>
-    <w:p>
-      <w:pPr>
-        <w:spacing w:line="240" w:lineRule="auto"/>
-      </w:pPr>
-    </w:p>
-    <w:p>
-      <w:pPr>
-        <w:spacing w:line="240" w:lineRule="auto"/>
-      </w:pPr>
-      <w:r>
-        <w:t>Ministries supported with Partners:</w:t>
+        <w:t xml:space="preserve"> Opportunities</w:t>
       </w:r>
     </w:p>
     <w:p>
@@ -3396,7 +3477,7 @@
         </w:numPr>
       </w:pPr>
       <w:r>
-        <w:t>Operation Shoestring</w:t>
+        <w:t>Habitat for Humanity</w:t>
       </w:r>
     </w:p>
     <w:p>
@@ -3408,7 +3489,7 @@
         </w:numPr>
       </w:pPr>
       <w:r>
-        <w:t>Mission Mississippi Prayer Breakfast</w:t>
+        <w:t>Harbor House</w:t>
       </w:r>
     </w:p>
     <w:p>
@@ -3420,91 +3501,71 @@
         </w:numPr>
       </w:pPr>
       <w:r>
+        <w:t>M</w:t>
+      </w:r>
+      <w:r>
+        <w:t>inistries supported with the Diocese:</w:t>
+      </w:r>
+    </w:p>
+    <w:p>
+      <w:pPr>
+        <w:pStyle w:val="ListParagraph"/>
+        <w:numPr>
+          <w:ilvl w:val="0"/>
+          <w:numId w:val="17"/>
+        </w:numPr>
+      </w:pPr>
+      <w:r>
+        <w:t>Honduras Medical Mission</w:t>
+      </w:r>
+    </w:p>
+    <w:p>
+      <w:pPr>
+        <w:pStyle w:val="ListParagraph"/>
+        <w:numPr>
+          <w:ilvl w:val="0"/>
+          <w:numId w:val="17"/>
+        </w:numPr>
+      </w:pPr>
+      <w:r>
+        <w:t>Committee on Ministry with LGBT Persons</w:t>
+      </w:r>
+    </w:p>
+    <w:p>
+      <w:r>
+        <w:t>Ministries Supported with the Dioceses:</w:t>
+      </w:r>
+    </w:p>
+    <w:p>
+      <w:pPr>
+        <w:pStyle w:val="ListParagraph"/>
+        <w:numPr>
+          <w:ilvl w:val="0"/>
+          <w:numId w:val="39"/>
+        </w:numPr>
+      </w:pPr>
+      <w:r>
+        <w:t>Honduras Medical Mission</w:t>
+      </w:r>
+    </w:p>
+    <w:p>
+      <w:pPr>
+        <w:pStyle w:val="ListParagraph"/>
+        <w:numPr>
+          <w:ilvl w:val="0"/>
+          <w:numId w:val="39"/>
+        </w:numPr>
+      </w:pPr>
+      <w:r>
+        <w:t>Committee on Ministry with LGBT Persons</w:t>
+      </w:r>
+    </w:p>
+    <w:p>
+      <w:pPr>
+        <w:pStyle w:val="IntenseQuote"/>
+      </w:pPr>
+      <w:r>
         <w:lastRenderedPageBreak/>
-        <w:t xml:space="preserve">Springboard </w:t>
-      </w:r>
-      <w:proofErr w:type="gramStart"/>
-      <w:r>
-        <w:t>To</w:t>
-      </w:r>
-      <w:proofErr w:type="gramEnd"/>
-      <w:r>
-        <w:t xml:space="preserve"> Opportunities</w:t>
-      </w:r>
-    </w:p>
-    <w:p>
-      <w:pPr>
-        <w:pStyle w:val="ListParagraph"/>
-        <w:numPr>
-          <w:ilvl w:val="0"/>
-          <w:numId w:val="17"/>
-        </w:numPr>
-      </w:pPr>
-      <w:r>
-        <w:t>Habitat for Humanity</w:t>
-      </w:r>
-    </w:p>
-    <w:p>
-      <w:pPr>
-        <w:pStyle w:val="ListParagraph"/>
-        <w:numPr>
-          <w:ilvl w:val="0"/>
-          <w:numId w:val="17"/>
-        </w:numPr>
-      </w:pPr>
-      <w:r>
-        <w:t>Harbor House</w:t>
-      </w:r>
-    </w:p>
-    <w:p>
-      <w:pPr>
-        <w:pStyle w:val="ListParagraph"/>
-        <w:numPr>
-          <w:ilvl w:val="0"/>
-          <w:numId w:val="17"/>
-        </w:numPr>
-      </w:pPr>
-      <w:r>
-        <w:t>M</w:t>
-      </w:r>
-      <w:r>
-        <w:t>inistries supported with the Diocese:</w:t>
-      </w:r>
-    </w:p>
-    <w:p>
-      <w:pPr>
-        <w:pStyle w:val="ListParagraph"/>
-        <w:numPr>
-          <w:ilvl w:val="0"/>
-          <w:numId w:val="17"/>
-        </w:numPr>
-      </w:pPr>
-      <w:r>
-        <w:t>Honduras Medical Mission</w:t>
-      </w:r>
-    </w:p>
-    <w:p>
-      <w:pPr>
-        <w:pStyle w:val="ListParagraph"/>
-        <w:numPr>
-          <w:ilvl w:val="0"/>
-          <w:numId w:val="17"/>
-        </w:numPr>
-      </w:pPr>
-      <w:r>
-        <w:t>Committee on Ministry with LGBT Persons</w:t>
-      </w:r>
-    </w:p>
-    <w:p>
-      <w:pPr>
-        <w:pStyle w:val="ListParagraph"/>
-      </w:pPr>
-    </w:p>
-    <w:p>
-      <w:pPr>
-        <w:pStyle w:val="IntenseQuote"/>
-      </w:pPr>
-      <w:r>
         <w:t>“At the end of our worship Episcopalians are sent out into the world. That’s why these ministries are so critical. These (founding) dates are so important. They show that when there is a need, we respond!  This conversation is important, so that when we call a new dean, he or she will empower us to this ministry.”</w:t>
       </w:r>
     </w:p>
@@ -3534,188 +3595,193 @@
       <w:pPr>
         <w:pStyle w:val="Heading1"/>
       </w:pPr>
-      <w:bookmarkStart w:id="8" w:name="_Toc522281024"/>
+      <w:bookmarkStart w:id="7" w:name="_Toc522281024"/>
       <w:r>
         <w:t>Ways We Use Our Building for Outreach</w:t>
       </w:r>
+      <w:bookmarkEnd w:id="7"/>
+    </w:p>
+    <w:p>
+      <w:r>
+        <w:t xml:space="preserve">St. Andrew’s has a beautiful and large building in downtown Jackson that also has been used to support the community in a variety of ways. Weekly, we open our doors for the Tuesday Morning Breakfast Club where volunteers serve and share a hot meal and coffee with our neighbors experiencing homelessness. </w:t>
+      </w:r>
+    </w:p>
+    <w:p>
+      <w:r>
+        <w:t xml:space="preserve">We have hosted meetings and events for partners and community organizations including the Human Rights Campaign, Overeaters Anonymous, Springboard </w:t>
+      </w:r>
+      <w:proofErr w:type="gramStart"/>
+      <w:r>
+        <w:t>To</w:t>
+      </w:r>
+      <w:proofErr w:type="gramEnd"/>
+      <w:r>
+        <w:t xml:space="preserve"> Opportunities, and others. According to survey results, there is a desire within our congregation to see our building utilized more and remain open throughout the week for the community to use in a variety of ways.</w:t>
+      </w:r>
+    </w:p>
+    <w:p>
+      <w:pPr>
+        <w:pStyle w:val="Heading2"/>
+      </w:pPr>
+      <w:r>
+        <w:t>Parish Life</w:t>
+      </w:r>
+    </w:p>
+    <w:p>
+      <w:r>
+        <w:t xml:space="preserve">St. Andrew’s always has been an active, fun-loving parish. We are quick to rally around a meal because we enjoy each other’s company. The lines are often blurred between our liturgical calendar and our vibrant parish life calendar. </w:t>
+      </w:r>
+    </w:p>
+    <w:p>
+      <w:r>
+        <w:lastRenderedPageBreak/>
+        <w:t>M</w:t>
+      </w:r>
+      <w:r>
+        <w:t xml:space="preserve">eals in the Parish Hall anchor a variety of liturgical events: </w:t>
+      </w:r>
+    </w:p>
+    <w:p>
+      <w:pPr>
+        <w:pStyle w:val="ListParagraph"/>
+        <w:numPr>
+          <w:ilvl w:val="0"/>
+          <w:numId w:val="18"/>
+        </w:numPr>
+      </w:pPr>
+      <w:r>
+        <w:t xml:space="preserve">Seasonal Foyer Groups  </w:t>
+      </w:r>
+    </w:p>
+    <w:p>
+      <w:pPr>
+        <w:pStyle w:val="ListParagraph"/>
+        <w:numPr>
+          <w:ilvl w:val="0"/>
+          <w:numId w:val="18"/>
+        </w:numPr>
+      </w:pPr>
+      <w:r>
+        <w:t>Annual Parish Weekend at Camp Bratton Green</w:t>
+      </w:r>
+    </w:p>
+    <w:p>
+      <w:pPr>
+        <w:pStyle w:val="ListParagraph"/>
+        <w:numPr>
+          <w:ilvl w:val="0"/>
+          <w:numId w:val="18"/>
+        </w:numPr>
+      </w:pPr>
+      <w:r>
+        <w:t>Advent wreath-making</w:t>
+      </w:r>
+    </w:p>
+    <w:p>
+      <w:pPr>
+        <w:pStyle w:val="ListParagraph"/>
+        <w:numPr>
+          <w:ilvl w:val="0"/>
+          <w:numId w:val="18"/>
+        </w:numPr>
+      </w:pPr>
+      <w:r>
+        <w:t xml:space="preserve">Shrove Tuesday pancakes with accompanying Mardi Gras parade  </w:t>
+      </w:r>
+    </w:p>
+    <w:p>
+      <w:pPr>
+        <w:pStyle w:val="ListParagraph"/>
+        <w:numPr>
+          <w:ilvl w:val="0"/>
+          <w:numId w:val="18"/>
+        </w:numPr>
+      </w:pPr>
+      <w:r>
+        <w:t>Epiphany Feast of Lights</w:t>
+      </w:r>
+    </w:p>
+    <w:p>
+      <w:pPr>
+        <w:pStyle w:val="ListParagraph"/>
+        <w:numPr>
+          <w:ilvl w:val="0"/>
+          <w:numId w:val="18"/>
+        </w:numPr>
+      </w:pPr>
+      <w:proofErr w:type="spellStart"/>
+      <w:r>
+        <w:t>Ultreya</w:t>
+      </w:r>
+      <w:proofErr w:type="spellEnd"/>
+      <w:r>
+        <w:t xml:space="preserve">-hosted reception following the Easter Vigil </w:t>
+      </w:r>
+    </w:p>
+    <w:p>
+      <w:pPr>
+        <w:pStyle w:val="ListParagraph"/>
+        <w:numPr>
+          <w:ilvl w:val="0"/>
+          <w:numId w:val="18"/>
+        </w:numPr>
+      </w:pPr>
+      <w:r>
+        <w:t>Mother’s Day Brunch</w:t>
+      </w:r>
+    </w:p>
+    <w:p>
+      <w:pPr>
+        <w:pStyle w:val="ListParagraph"/>
+        <w:numPr>
+          <w:ilvl w:val="0"/>
+          <w:numId w:val="18"/>
+        </w:numPr>
+      </w:pPr>
+      <w:r>
+        <w:t>Annual Parish Party</w:t>
+      </w:r>
+    </w:p>
+    <w:p>
+      <w:r>
+        <w:t xml:space="preserve">Currently, work is underway to develop a process for staying in communication with newcomers and creating an onboarding process that moves forward toward membership and involvement.  A newly formed Evangelism Commission is spearheading this effort in collaboration with our full-time membership coordinator. </w:t>
+      </w:r>
+    </w:p>
+    <w:p/>
+    <w:p>
+      <w:pPr>
+        <w:pStyle w:val="Heading1"/>
+      </w:pPr>
+      <w:bookmarkStart w:id="8" w:name="_Toc522281025"/>
+      <w:r>
+        <w:t>Our Financial Health</w:t>
+      </w:r>
       <w:bookmarkEnd w:id="8"/>
     </w:p>
     <w:p>
       <w:r>
-        <w:t xml:space="preserve">St. Andrew’s has a beautiful and large building in downtown Jackson that also has been used to support the community in a variety of ways. Weekly, we open our doors for the Tuesday Morning Breakfast Club where volunteers serve and share a hot meal and coffee with our neighbors experiencing homelessness. </w:t>
-      </w:r>
-    </w:p>
-    <w:p>
-      <w:r>
-        <w:t xml:space="preserve">We have hosted meetings and events for partners and community organizations including the Human Rights Campaign, Overeaters Anonymous, Springboard </w:t>
-      </w:r>
-      <w:proofErr w:type="gramStart"/>
-      <w:r>
-        <w:t>To</w:t>
-      </w:r>
-      <w:proofErr w:type="gramEnd"/>
-      <w:r>
-        <w:t xml:space="preserve"> Opportunities, and others. According to survey results, there is a desire within our </w:t>
+        <w:t xml:space="preserve">St. Andrew’s has a strong financial position with opportunities for growth. The 2018 annual operating budget is $1.4 million, and the 2018 stewardship campaign yielded an increase of over 20% in total pledges. The Cathedral also saw a significant increase in new pledges and in the median pledge. Past generosity has provided a roughly $2 million endowment that is designated for facility repairs, outreach, and other </w:t>
+      </w:r>
+      <w:r>
+        <w:t>p</w:t>
+      </w:r>
+      <w:r>
+        <w:t>urposes. We are fortunate to have a Finance Committee comprised of veteran and skilled financial management and investment advisors.  All financial decisions are reviewed by the vestry regularly, and the Cathedral finances are audited annually.</w:t>
+      </w:r>
+    </w:p>
+    <w:p>
+      <w:r>
+        <w:t xml:space="preserve">The strategy in 2014 and 2015 not to ask for pledges hindered our ability to accurately budget, resulting in an operating deficit that ultimately totaled $240,000. We resumed the pledging process in 2017 to great success. Actions designed to eliminate the deficit have </w:t>
       </w:r>
       <w:r>
         <w:lastRenderedPageBreak/>
-        <w:t>congregation to see our building utilized more and remain open throughout the week for the community to use in a variety of ways.</w:t>
-      </w:r>
-    </w:p>
-    <w:p>
-      <w:pPr>
-        <w:pStyle w:val="Heading2"/>
-      </w:pPr>
-      <w:r>
-        <w:t>Parish Life</w:t>
-      </w:r>
-    </w:p>
-    <w:p>
-      <w:r>
-        <w:t xml:space="preserve">St. Andrew’s always has been an active, fun-loving parish. We are quick to rally around a meal because we enjoy each other’s company. The lines are often blurred between our liturgical calendar and our vibrant parish life calendar. </w:t>
-      </w:r>
-    </w:p>
-    <w:p>
-      <w:pPr>
-        <w:pStyle w:val="ListParagraph"/>
-        <w:numPr>
-          <w:ilvl w:val="0"/>
-          <w:numId w:val="18"/>
-        </w:numPr>
-      </w:pPr>
-      <w:r>
-        <w:t xml:space="preserve">Seasonal Foyer Groups  </w:t>
-      </w:r>
-    </w:p>
-    <w:p>
-      <w:pPr>
-        <w:pStyle w:val="ListParagraph"/>
-        <w:numPr>
-          <w:ilvl w:val="0"/>
-          <w:numId w:val="18"/>
-        </w:numPr>
-      </w:pPr>
-      <w:r>
-        <w:t>Annual Parish Weekend at Camp Bratton Green</w:t>
-      </w:r>
-    </w:p>
-    <w:p>
-      <w:pPr>
-        <w:pStyle w:val="ListParagraph"/>
-        <w:numPr>
-          <w:ilvl w:val="0"/>
-          <w:numId w:val="18"/>
-        </w:numPr>
-      </w:pPr>
-      <w:r>
-        <w:t xml:space="preserve">Meals in the Parish Hall anchor a variety of liturgical events: </w:t>
-      </w:r>
-    </w:p>
-    <w:p>
-      <w:pPr>
-        <w:pStyle w:val="ListParagraph"/>
-        <w:numPr>
-          <w:ilvl w:val="0"/>
-          <w:numId w:val="18"/>
-        </w:numPr>
-      </w:pPr>
-      <w:r>
-        <w:t>Advent wreath-making</w:t>
-      </w:r>
-    </w:p>
-    <w:p>
-      <w:pPr>
-        <w:pStyle w:val="ListParagraph"/>
-        <w:numPr>
-          <w:ilvl w:val="0"/>
-          <w:numId w:val="18"/>
-        </w:numPr>
-      </w:pPr>
-      <w:r>
-        <w:t xml:space="preserve">Shrove Tuesday pancakes with accompanying Mardi Gras parade  </w:t>
-      </w:r>
-    </w:p>
-    <w:p>
-      <w:pPr>
-        <w:pStyle w:val="ListParagraph"/>
-        <w:numPr>
-          <w:ilvl w:val="0"/>
-          <w:numId w:val="18"/>
-        </w:numPr>
-      </w:pPr>
-      <w:r>
-        <w:t>Epiphany Feast of Lights</w:t>
-      </w:r>
-    </w:p>
-    <w:p>
-      <w:pPr>
-        <w:pStyle w:val="ListParagraph"/>
-        <w:numPr>
-          <w:ilvl w:val="0"/>
-          <w:numId w:val="18"/>
-        </w:numPr>
-      </w:pPr>
-      <w:proofErr w:type="spellStart"/>
-      <w:r>
-        <w:t>Ultreya</w:t>
-      </w:r>
-      <w:proofErr w:type="spellEnd"/>
-      <w:r>
-        <w:t xml:space="preserve">-hosted reception following the Easter Vigil </w:t>
-      </w:r>
-    </w:p>
-    <w:p>
-      <w:pPr>
-        <w:pStyle w:val="ListParagraph"/>
-        <w:numPr>
-          <w:ilvl w:val="0"/>
-          <w:numId w:val="18"/>
-        </w:numPr>
-      </w:pPr>
-      <w:r>
-        <w:t>Mother’s Day Brunch</w:t>
-      </w:r>
-    </w:p>
-    <w:p>
-      <w:pPr>
-        <w:pStyle w:val="ListParagraph"/>
-        <w:numPr>
-          <w:ilvl w:val="0"/>
-          <w:numId w:val="18"/>
-        </w:numPr>
-      </w:pPr>
-      <w:r>
-        <w:t>Annual Parish Party</w:t>
-      </w:r>
-    </w:p>
-    <w:p>
-      <w:r>
-        <w:t xml:space="preserve">Currently, work is underway to develop a process for staying in communication with newcomers and creating an onboarding process that moves forward toward membership and involvement.  A newly formed Evangelism Commission is spearheading this effort in collaboration with our full-time membership coordinator. </w:t>
-      </w:r>
-    </w:p>
-    <w:p/>
-    <w:p>
-      <w:pPr>
-        <w:pStyle w:val="Heading1"/>
-      </w:pPr>
-      <w:bookmarkStart w:id="9" w:name="_Toc522281025"/>
-      <w:r>
-        <w:t>Our Financial Health</w:t>
-      </w:r>
-      <w:bookmarkEnd w:id="9"/>
-    </w:p>
-    <w:p>
-      <w:r>
-        <w:t xml:space="preserve">St. Andrew’s has a strong financial position with opportunities for growth. The 2018 annual operating budget is $1.4 million, and the 2018 stewardship campaign yielded an increase of over 20% in total pledges. The Cathedral also saw a significant increase in new pledges and in the median pledge. Past generosity has provided a roughly $2 million endowment that is designated for facility repairs, outreach, and other Purposes. </w:t>
-      </w:r>
-      <w:r>
-        <w:lastRenderedPageBreak/>
-        <w:t>We are fortunate to have a Finance Committee comprised of veteran and skilled financial management and investment advisors.  All financial decisions are reviewed by the vestry regularly, and the Cathedral finances are audited annually.</w:t>
-      </w:r>
-    </w:p>
-    <w:p>
-      <w:r>
-        <w:t>The strategy in 2014 and 2015 not to ask for pledges hindered our ability to accurately budget, resulting in an operating deficit that ultimately totaled $240,000. We resumed the pledging process in 2017 to great success. Actions designed to eliminate the deficit have reduced it to less than $80.000 as of July 2018 and we are on track to significantly reduce or eliminate it altogether by the end of this year.</w:t>
+        <w:t>reduced it to less than $80</w:t>
+      </w:r>
+      <w:r>
+        <w:t>,</w:t>
+      </w:r>
+      <w:r>
+        <w:t>000 as of July 2018 and we are on track to significantly reduce or eliminate it altogether by the end of this year.</w:t>
       </w:r>
     </w:p>
     <w:p>
@@ -3775,10 +3841,11 @@
       <w:r>
         <w:t>The 2014 completion of a major capital campaign addressed many of the longer-term capital repairs needed by our century-old facility. The existing endowment and current giving levels provide sufficient funds to maintain a high-quality, beautiful cathedral to support daily worship and frequent parish and diocesan events.</w:t>
       </w:r>
-    </w:p>
-    <w:p>
-      <w:r>
-        <w:t>Future financial growth initiatives include maintaining focus on annual stewardship and reinvigorating our legacy giving program.</w:t>
+      <w:r>
+        <w:t xml:space="preserve"> F</w:t>
+      </w:r>
+      <w:r>
+        <w:t>uture financial growth initiatives include maintaining focus on annual stewardship and reinvigorating our legacy giving program.</w:t>
       </w:r>
     </w:p>
     <w:p/>
@@ -3798,171 +3865,185 @@
       <w:pPr>
         <w:pStyle w:val="Heading1"/>
       </w:pPr>
-      <w:bookmarkStart w:id="10" w:name="_Toc522281026"/>
+      <w:bookmarkStart w:id="9" w:name="_Toc522281026"/>
+      <w:r>
+        <w:t>Building on Existing Programs</w:t>
+      </w:r>
+      <w:bookmarkEnd w:id="9"/>
+    </w:p>
+    <w:p>
+      <w:r>
+        <w:t xml:space="preserve">As focus groups and round table discussions considered programming under new leadership, </w:t>
+      </w:r>
+      <w:proofErr w:type="gramStart"/>
+      <w:r>
+        <w:t>a number of</w:t>
+      </w:r>
+      <w:proofErr w:type="gramEnd"/>
+      <w:r>
+        <w:t xml:space="preserve"> ideas were discussed that build on already-established programs.  Areas to consider:</w:t>
+      </w:r>
+    </w:p>
+    <w:p>
       <w:r>
         <w:lastRenderedPageBreak/>
-        <w:t>Building on Existing Programs</w:t>
+        <w:t xml:space="preserve">Retain a full-time, adequately compensated youth minister responsible for executing a consistent and robust program, and for </w:t>
+      </w:r>
+      <w:proofErr w:type="gramStart"/>
+      <w:r>
+        <w:t>lifting up</w:t>
+      </w:r>
+      <w:proofErr w:type="gramEnd"/>
+      <w:r>
+        <w:t xml:space="preserve"> youth into leadership roles. </w:t>
+      </w:r>
+    </w:p>
+    <w:p>
+      <w:pPr>
+        <w:pStyle w:val="ListParagraph"/>
+        <w:numPr>
+          <w:ilvl w:val="0"/>
+          <w:numId w:val="37"/>
+        </w:numPr>
+      </w:pPr>
+      <w:r>
+        <w:t>Expand opportunities to enrich our lives and increase the d</w:t>
+      </w:r>
+      <w:r>
+        <w:t>iversity of our faith community.</w:t>
+      </w:r>
+    </w:p>
+    <w:p>
+      <w:pPr>
+        <w:pStyle w:val="ListParagraph"/>
+        <w:spacing w:line="180" w:lineRule="auto"/>
+      </w:pPr>
+    </w:p>
+    <w:p>
+      <w:pPr>
+        <w:pStyle w:val="ListParagraph"/>
+        <w:numPr>
+          <w:ilvl w:val="0"/>
+          <w:numId w:val="37"/>
+        </w:numPr>
+      </w:pPr>
+      <w:r>
+        <w:t xml:space="preserve">Develop lay leadership </w:t>
+      </w:r>
+      <w:proofErr w:type="gramStart"/>
+      <w:r>
+        <w:t>in order to</w:t>
+      </w:r>
+      <w:proofErr w:type="gramEnd"/>
+      <w:r>
+        <w:t xml:space="preserve"> expand the small group </w:t>
+      </w:r>
+      <w:r>
+        <w:t>opportunities within the parish.</w:t>
+      </w:r>
+    </w:p>
+    <w:p>
+      <w:pPr>
+        <w:pStyle w:val="ListParagraph"/>
+        <w:spacing w:line="180" w:lineRule="auto"/>
+      </w:pPr>
+    </w:p>
+    <w:p>
+      <w:pPr>
+        <w:pStyle w:val="ListParagraph"/>
+        <w:numPr>
+          <w:ilvl w:val="0"/>
+          <w:numId w:val="37"/>
+        </w:numPr>
+      </w:pPr>
+      <w:r>
+        <w:t>Enrich experiences for all by bringing children into the adult worship expe</w:t>
+      </w:r>
+      <w:r>
+        <w:t>riences.</w:t>
+      </w:r>
+    </w:p>
+    <w:p>
+      <w:pPr>
+        <w:pStyle w:val="ListParagraph"/>
+        <w:numPr>
+          <w:ilvl w:val="0"/>
+          <w:numId w:val="21"/>
+        </w:numPr>
+      </w:pPr>
+      <w:r>
+        <w:t>Committing more resources to</w:t>
+      </w:r>
+      <w:r>
+        <w:t xml:space="preserve"> </w:t>
+      </w:r>
+      <w:proofErr w:type="gramStart"/>
+      <w:r>
+        <w:t>all of</w:t>
+      </w:r>
+      <w:proofErr w:type="gramEnd"/>
+      <w:r>
+        <w:t xml:space="preserve"> our formation offerings</w:t>
+      </w:r>
+    </w:p>
+    <w:p>
+      <w:pPr>
+        <w:pStyle w:val="ListParagraph"/>
+        <w:numPr>
+          <w:ilvl w:val="0"/>
+          <w:numId w:val="21"/>
+        </w:numPr>
+      </w:pPr>
+      <w:r>
+        <w:t>Make Wednesday Night Pro</w:t>
+      </w:r>
+      <w:r>
+        <w:t>gram regular and keep it robust</w:t>
+      </w:r>
+    </w:p>
+    <w:p>
+      <w:pPr>
+        <w:pStyle w:val="ListParagraph"/>
+        <w:numPr>
+          <w:ilvl w:val="0"/>
+          <w:numId w:val="21"/>
+        </w:numPr>
+      </w:pPr>
+      <w:r>
+        <w:t xml:space="preserve">Adjust programming and publicize existing programming to encourage diversity in participation and recognize stages of life needs. </w:t>
+      </w:r>
+    </w:p>
+    <w:p>
+      <w:pPr>
+        <w:pStyle w:val="ListParagraph"/>
+        <w:numPr>
+          <w:ilvl w:val="0"/>
+          <w:numId w:val="21"/>
+        </w:numPr>
+      </w:pPr>
+      <w:proofErr w:type="gramStart"/>
+      <w:r>
+        <w:t>Lift up</w:t>
+      </w:r>
+      <w:proofErr w:type="gramEnd"/>
+      <w:r>
+        <w:t xml:space="preserve"> the emerging Community Evensong gathering so it can grow in strength and numbers. </w:t>
+      </w:r>
+    </w:p>
+    <w:p>
+      <w:r>
+        <w:t>Effective programing will take prayerful consideration of how to share God’s resources for the benefit of God’s people. Mutual discernment will shape these ideas and move us forward. We welcome the ideas and vision of our new dean to help us broaden and strengthen our existing programs.</w:t>
+      </w:r>
+    </w:p>
+    <w:p>
+      <w:pPr>
+        <w:pStyle w:val="Heading1"/>
+      </w:pPr>
+      <w:bookmarkStart w:id="10" w:name="_Toc522281027"/>
+      <w:r>
+        <w:t>Call for a New Dean</w:t>
       </w:r>
       <w:bookmarkEnd w:id="10"/>
-    </w:p>
-    <w:p>
-      <w:r>
-        <w:t xml:space="preserve">As focus groups and round table discussions considered programming under new leadership, </w:t>
-      </w:r>
-      <w:proofErr w:type="gramStart"/>
-      <w:r>
-        <w:t>a number of</w:t>
-      </w:r>
-      <w:proofErr w:type="gramEnd"/>
-      <w:r>
-        <w:t xml:space="preserve"> ideas were discussed that build on already-established programs.  Areas to consider:</w:t>
-      </w:r>
-    </w:p>
-    <w:p>
-      <w:r>
-        <w:t xml:space="preserve">Retain a full-time, adequately compensated youth minister responsible for executing a consistent and robust program, and for </w:t>
-      </w:r>
-      <w:proofErr w:type="gramStart"/>
-      <w:r>
-        <w:t>lifting up</w:t>
-      </w:r>
-      <w:proofErr w:type="gramEnd"/>
-      <w:r>
-        <w:t xml:space="preserve"> youth into leadership roles. </w:t>
-      </w:r>
-    </w:p>
-    <w:p>
-      <w:pPr>
-        <w:pStyle w:val="ListParagraph"/>
-        <w:numPr>
-          <w:ilvl w:val="0"/>
-          <w:numId w:val="21"/>
-        </w:numPr>
-      </w:pPr>
-      <w:r>
-        <w:t>Expand opportunities to enrich our lives and increase the diversity of our faith community.</w:t>
-      </w:r>
-    </w:p>
-    <w:p>
-      <w:pPr>
-        <w:pStyle w:val="ListParagraph"/>
-        <w:spacing w:line="180" w:lineRule="auto"/>
-      </w:pPr>
-    </w:p>
-    <w:p>
-      <w:pPr>
-        <w:pStyle w:val="ListParagraph"/>
-        <w:numPr>
-          <w:ilvl w:val="0"/>
-          <w:numId w:val="21"/>
-        </w:numPr>
-      </w:pPr>
-      <w:r>
-        <w:t xml:space="preserve">Develop lay leadership </w:t>
-      </w:r>
-      <w:proofErr w:type="gramStart"/>
-      <w:r>
-        <w:t>in order to</w:t>
-      </w:r>
-      <w:proofErr w:type="gramEnd"/>
-      <w:r>
-        <w:t xml:space="preserve"> expand the small group opportunities within the parish:</w:t>
-      </w:r>
-    </w:p>
-    <w:p>
-      <w:pPr>
-        <w:pStyle w:val="ListParagraph"/>
-        <w:spacing w:line="180" w:lineRule="auto"/>
-      </w:pPr>
-    </w:p>
-    <w:p>
-      <w:pPr>
-        <w:pStyle w:val="ListParagraph"/>
-        <w:numPr>
-          <w:ilvl w:val="0"/>
-          <w:numId w:val="21"/>
-        </w:numPr>
-      </w:pPr>
-      <w:r>
-        <w:t xml:space="preserve">Enrich experiences for all by bringing children into the adult worship experiences. </w:t>
-      </w:r>
-    </w:p>
-    <w:p>
-      <w:pPr>
-        <w:pStyle w:val="ListParagraph"/>
-        <w:numPr>
-          <w:ilvl w:val="0"/>
-          <w:numId w:val="21"/>
-        </w:numPr>
-      </w:pPr>
-      <w:r>
-        <w:t xml:space="preserve">Committing more resources to </w:t>
-      </w:r>
-      <w:proofErr w:type="gramStart"/>
-      <w:r>
-        <w:t>all of</w:t>
-      </w:r>
-      <w:proofErr w:type="gramEnd"/>
-      <w:r>
-        <w:t xml:space="preserve"> our formation offerings.</w:t>
-      </w:r>
-    </w:p>
-    <w:p>
-      <w:pPr>
-        <w:pStyle w:val="ListParagraph"/>
-        <w:numPr>
-          <w:ilvl w:val="0"/>
-          <w:numId w:val="21"/>
-        </w:numPr>
-      </w:pPr>
-      <w:r>
-        <w:t>Make Wednesday Night Program regular and keep it robust.</w:t>
-      </w:r>
-    </w:p>
-    <w:p>
-      <w:pPr>
-        <w:pStyle w:val="ListParagraph"/>
-        <w:numPr>
-          <w:ilvl w:val="0"/>
-          <w:numId w:val="21"/>
-        </w:numPr>
-      </w:pPr>
-      <w:r>
-        <w:t xml:space="preserve">Adjust programming and publicize existing programming to encourage diversity in participation and recognize stages of life needs. </w:t>
-      </w:r>
-    </w:p>
-    <w:p>
-      <w:pPr>
-        <w:pStyle w:val="ListParagraph"/>
-        <w:numPr>
-          <w:ilvl w:val="0"/>
-          <w:numId w:val="21"/>
-        </w:numPr>
-      </w:pPr>
-      <w:proofErr w:type="gramStart"/>
-      <w:r>
-        <w:t>Lift up</w:t>
-      </w:r>
-      <w:proofErr w:type="gramEnd"/>
-      <w:r>
-        <w:t xml:space="preserve"> the emerging Community Evensong gathering so it can grow in strength and numbers. </w:t>
-      </w:r>
-    </w:p>
-    <w:p>
-      <w:r>
-        <w:t>Effective programing will take prayerful consideration of how to share God’s resources for the benefit of God’s people. Mutual discernment will shape these ideas and move us forward. We welcome the ideas and vision of our new dean to help us broaden and strengthen our existing programs.</w:t>
-      </w:r>
-    </w:p>
-    <w:p>
-      <w:pPr>
-        <w:pStyle w:val="Heading1"/>
-      </w:pPr>
-      <w:bookmarkStart w:id="11" w:name="_Toc522281027"/>
-      <w:r>
-        <w:lastRenderedPageBreak/>
-        <w:t>Call for a New Dean</w:t>
-      </w:r>
-      <w:bookmarkEnd w:id="11"/>
     </w:p>
     <w:p>
       <w:pPr>
@@ -3988,7 +4069,13 @@
     </w:p>
     <w:p>
       <w:r>
-        <w:t>Our recent survey of parishioners identified six characteristics that we seek in one who would become our new dean</w:t>
+        <w:lastRenderedPageBreak/>
+        <w:t>Our recent surve</w:t>
+      </w:r>
+      <w:bookmarkStart w:id="11" w:name="_GoBack"/>
+      <w:bookmarkEnd w:id="11"/>
+      <w:r>
+        <w:t>y of parishioners identified six characteristics that we seek in one who would become our new dean</w:t>
       </w:r>
     </w:p>
     <w:p>
@@ -4122,32 +4209,100 @@
         <w:pStyle w:val="Heading2"/>
       </w:pPr>
       <w:r>
+        <w:t>Teacher</w:t>
+      </w:r>
+    </w:p>
+    <w:p>
+      <w:pPr>
+        <w:pStyle w:val="ListParagraph"/>
+        <w:numPr>
+          <w:ilvl w:val="0"/>
+          <w:numId w:val="33"/>
+        </w:numPr>
+      </w:pPr>
+      <w:r>
+        <w:t xml:space="preserve">How will you share with us the writings of notable scholars and authors that inform thinking and faith? </w:t>
+      </w:r>
+    </w:p>
+    <w:p>
+      <w:pPr>
+        <w:pStyle w:val="ListParagraph"/>
+        <w:numPr>
+          <w:ilvl w:val="0"/>
+          <w:numId w:val="33"/>
+        </w:numPr>
+      </w:pPr>
+      <w:r>
+        <w:t xml:space="preserve">What formats for teaching and learning do you envision? </w:t>
+      </w:r>
+    </w:p>
+    <w:p>
+      <w:pPr>
+        <w:pStyle w:val="Heading2"/>
+      </w:pPr>
+      <w:r>
+        <w:t>Pastor</w:t>
+      </w:r>
+    </w:p>
+    <w:p>
+      <w:pPr>
+        <w:pStyle w:val="ListParagraph"/>
+        <w:numPr>
+          <w:ilvl w:val="0"/>
+          <w:numId w:val="34"/>
+        </w:numPr>
+      </w:pPr>
+      <w:r>
+        <w:t>How will you nourish the bonds of trust and accountability?</w:t>
+      </w:r>
+    </w:p>
+    <w:p>
+      <w:pPr>
+        <w:pStyle w:val="ListParagraph"/>
+        <w:numPr>
+          <w:ilvl w:val="0"/>
+          <w:numId w:val="34"/>
+        </w:numPr>
+      </w:pPr>
+      <w:r>
+        <w:t>Do you feel that pastoral sensitivity should be evident in all the roles a dean must fulfill?</w:t>
+      </w:r>
+    </w:p>
+    <w:p>
+      <w:pPr>
+        <w:pStyle w:val="ListParagraph"/>
+        <w:numPr>
+          <w:ilvl w:val="0"/>
+          <w:numId w:val="34"/>
+        </w:numPr>
+      </w:pPr>
+      <w:r>
+        <w:t>How will you recognize and acknowledge areas where we are suffering and lead us to turn our eyes toward the suffering of others?</w:t>
+      </w:r>
+    </w:p>
+    <w:p>
+      <w:pPr>
+        <w:pStyle w:val="ListParagraph"/>
+        <w:numPr>
+          <w:ilvl w:val="0"/>
+          <w:numId w:val="34"/>
+        </w:numPr>
+      </w:pPr>
+      <w:r>
         <w:lastRenderedPageBreak/>
-        <w:t>Teacher</w:t>
-      </w:r>
-    </w:p>
-    <w:p>
-      <w:pPr>
-        <w:pStyle w:val="ListParagraph"/>
-        <w:numPr>
-          <w:ilvl w:val="0"/>
-          <w:numId w:val="33"/>
-        </w:numPr>
-      </w:pPr>
-      <w:r>
-        <w:t xml:space="preserve">How will you share with us the writings of notable scholars and authors that inform thinking and faith? </w:t>
-      </w:r>
-    </w:p>
-    <w:p>
-      <w:pPr>
-        <w:pStyle w:val="ListParagraph"/>
-        <w:numPr>
-          <w:ilvl w:val="0"/>
-          <w:numId w:val="33"/>
-        </w:numPr>
-      </w:pPr>
-      <w:r>
-        <w:t xml:space="preserve">What formats for teaching and learning do you envision? </w:t>
+        <w:t>How will you help us lift into leadership new, more diverse, and younger faces so that others may sense a role for themselves among us?</w:t>
+      </w:r>
+    </w:p>
+    <w:p>
+      <w:pPr>
+        <w:pStyle w:val="ListParagraph"/>
+        <w:numPr>
+          <w:ilvl w:val="0"/>
+          <w:numId w:val="34"/>
+        </w:numPr>
+      </w:pPr>
+      <w:r>
+        <w:t>How will you be inclusive of differing viewpoints that we might expand our worship, ministries, lay leadership and parish life?</w:t>
       </w:r>
     </w:p>
     <w:p>
@@ -4155,67 +4310,60 @@
         <w:pStyle w:val="Heading2"/>
       </w:pPr>
       <w:r>
-        <w:t>Pastor</w:t>
-      </w:r>
-    </w:p>
-    <w:p>
-      <w:pPr>
-        <w:pStyle w:val="ListParagraph"/>
-        <w:numPr>
-          <w:ilvl w:val="0"/>
-          <w:numId w:val="34"/>
-        </w:numPr>
-      </w:pPr>
-      <w:r>
-        <w:t>How will you nourish the bonds of trust and accountability?</w:t>
-      </w:r>
-    </w:p>
-    <w:p>
-      <w:pPr>
-        <w:pStyle w:val="ListParagraph"/>
-        <w:numPr>
-          <w:ilvl w:val="0"/>
-          <w:numId w:val="34"/>
-        </w:numPr>
-      </w:pPr>
-      <w:r>
-        <w:t>Do you feel that pastoral sensitivity should be evident in all the roles a dean must fulfill?</w:t>
-      </w:r>
-    </w:p>
-    <w:p>
-      <w:pPr>
-        <w:pStyle w:val="ListParagraph"/>
-        <w:numPr>
-          <w:ilvl w:val="0"/>
-          <w:numId w:val="34"/>
-        </w:numPr>
-      </w:pPr>
-      <w:r>
-        <w:t>How will you recognize and acknowledge areas where we are suffering and lead us to turn our eyes toward the suffering of others?</w:t>
-      </w:r>
-    </w:p>
-    <w:p>
-      <w:pPr>
-        <w:pStyle w:val="ListParagraph"/>
-        <w:numPr>
-          <w:ilvl w:val="0"/>
-          <w:numId w:val="34"/>
-        </w:numPr>
-      </w:pPr>
-      <w:r>
-        <w:t>How will you help us lift into leadership new, more diverse, and younger faces so that others may sense a role for themselves among us?</w:t>
-      </w:r>
-    </w:p>
-    <w:p>
-      <w:pPr>
-        <w:pStyle w:val="ListParagraph"/>
-        <w:numPr>
-          <w:ilvl w:val="0"/>
-          <w:numId w:val="34"/>
-        </w:numPr>
-      </w:pPr>
-      <w:r>
-        <w:t>How will you be inclusive of differing viewpoints that we might expand our worship, ministries, lay leadership and parish life?</w:t>
+        <w:t>Administrator and Steward of Finances</w:t>
+      </w:r>
+    </w:p>
+    <w:p>
+      <w:pPr>
+        <w:pStyle w:val="ListParagraph"/>
+        <w:numPr>
+          <w:ilvl w:val="0"/>
+          <w:numId w:val="35"/>
+        </w:numPr>
+      </w:pPr>
+      <w:r>
+        <w:t>Do you have a knowledge of and appreciation for sound business practices?</w:t>
+      </w:r>
+    </w:p>
+    <w:p>
+      <w:pPr>
+        <w:pStyle w:val="ListParagraph"/>
+        <w:numPr>
+          <w:ilvl w:val="0"/>
+          <w:numId w:val="35"/>
+        </w:numPr>
+      </w:pPr>
+      <w:proofErr w:type="gramStart"/>
+      <w:r>
+        <w:t>In light of</w:t>
+      </w:r>
+      <w:proofErr w:type="gramEnd"/>
+      <w:r>
+        <w:t xml:space="preserve"> our recently instituted protocols and procedures that strengthen accountability and transparency, will you be open with the parish in financial matters?</w:t>
+      </w:r>
+    </w:p>
+    <w:p>
+      <w:pPr>
+        <w:pStyle w:val="ListParagraph"/>
+        <w:numPr>
+          <w:ilvl w:val="0"/>
+          <w:numId w:val="35"/>
+        </w:numPr>
+      </w:pPr>
+      <w:r>
+        <w:t>How will you work with the wardens and vestry to prioritize the allocation of resources and delegate as may be necessary the management of resources – both financial and physical?</w:t>
+      </w:r>
+    </w:p>
+    <w:p>
+      <w:pPr>
+        <w:pStyle w:val="ListParagraph"/>
+        <w:numPr>
+          <w:ilvl w:val="0"/>
+          <w:numId w:val="35"/>
+        </w:numPr>
+      </w:pPr>
+      <w:r>
+        <w:t>Recognizing our energy and commitment to stewardship, how will you nurture and challenge us to give fearlessly?</w:t>
       </w:r>
     </w:p>
     <w:p>
@@ -4223,67 +4371,6 @@
         <w:pStyle w:val="Heading2"/>
       </w:pPr>
       <w:r>
-        <w:t>Administrator and Steward of Finances</w:t>
-      </w:r>
-    </w:p>
-    <w:p>
-      <w:pPr>
-        <w:pStyle w:val="ListParagraph"/>
-        <w:numPr>
-          <w:ilvl w:val="0"/>
-          <w:numId w:val="35"/>
-        </w:numPr>
-      </w:pPr>
-      <w:r>
-        <w:t>Do you have a knowledge of and appreciation for sound business practices?</w:t>
-      </w:r>
-    </w:p>
-    <w:p>
-      <w:pPr>
-        <w:pStyle w:val="ListParagraph"/>
-        <w:numPr>
-          <w:ilvl w:val="0"/>
-          <w:numId w:val="35"/>
-        </w:numPr>
-      </w:pPr>
-      <w:proofErr w:type="gramStart"/>
-      <w:r>
-        <w:t>In light of</w:t>
-      </w:r>
-      <w:proofErr w:type="gramEnd"/>
-      <w:r>
-        <w:t xml:space="preserve"> our recently instituted protocols and procedures that strengthen accountability and transparency, will you be open with the parish in financial matters?</w:t>
-      </w:r>
-    </w:p>
-    <w:p>
-      <w:pPr>
-        <w:pStyle w:val="ListParagraph"/>
-        <w:numPr>
-          <w:ilvl w:val="0"/>
-          <w:numId w:val="35"/>
-        </w:numPr>
-      </w:pPr>
-      <w:r>
-        <w:t>How will you work with the wardens and vestry to prioritize the allocation of resources and delegate as may be necessary the management of resources – both financial and physical?</w:t>
-      </w:r>
-    </w:p>
-    <w:p>
-      <w:pPr>
-        <w:pStyle w:val="ListParagraph"/>
-        <w:numPr>
-          <w:ilvl w:val="0"/>
-          <w:numId w:val="35"/>
-        </w:numPr>
-      </w:pPr>
-      <w:r>
-        <w:t>Recognizing our energy and commitment to stewardship, how will you nurture and challenge us to give fearlessly?</w:t>
-      </w:r>
-    </w:p>
-    <w:p>
-      <w:pPr>
-        <w:pStyle w:val="Heading2"/>
-      </w:pPr>
-      <w:r>
         <w:t>A Person Responsive to the Needs of the Community</w:t>
       </w:r>
     </w:p>
@@ -4308,7 +4395,6 @@
         </w:numPr>
       </w:pPr>
       <w:r>
-        <w:lastRenderedPageBreak/>
         <w:t xml:space="preserve">Recognizing the Cathedral’s </w:t>
       </w:r>
       <w:proofErr w:type="gramStart"/>
@@ -5487,7 +5573,7 @@
       <w:lvlText w:val=""/>
       <w:lvlJc w:val="left"/>
       <w:pPr>
-        <w:ind w:left="720" w:hanging="360"/>
+        <w:ind w:left="1080" w:hanging="360"/>
       </w:pPr>
       <w:rPr>
         <w:rFonts w:ascii="Wingdings" w:hAnsi="Wingdings" w:hint="default"/>
@@ -5499,7 +5585,7 @@
       <w:lvlText w:val="o"/>
       <w:lvlJc w:val="left"/>
       <w:pPr>
-        <w:ind w:left="1440" w:hanging="360"/>
+        <w:ind w:left="1800" w:hanging="360"/>
       </w:pPr>
       <w:rPr>
         <w:rFonts w:ascii="Courier New" w:hAnsi="Courier New" w:cs="Courier New" w:hint="default"/>
@@ -5511,7 +5597,7 @@
       <w:lvlText w:val=""/>
       <w:lvlJc w:val="left"/>
       <w:pPr>
-        <w:ind w:left="2160" w:hanging="360"/>
+        <w:ind w:left="2520" w:hanging="360"/>
       </w:pPr>
       <w:rPr>
         <w:rFonts w:ascii="Wingdings" w:hAnsi="Wingdings" w:hint="default"/>
@@ -5523,7 +5609,7 @@
       <w:lvlText w:val=""/>
       <w:lvlJc w:val="left"/>
       <w:pPr>
-        <w:ind w:left="2880" w:hanging="360"/>
+        <w:ind w:left="3240" w:hanging="360"/>
       </w:pPr>
       <w:rPr>
         <w:rFonts w:ascii="Symbol" w:hAnsi="Symbol" w:hint="default"/>
@@ -5535,7 +5621,7 @@
       <w:lvlText w:val="o"/>
       <w:lvlJc w:val="left"/>
       <w:pPr>
-        <w:ind w:left="3600" w:hanging="360"/>
+        <w:ind w:left="3960" w:hanging="360"/>
       </w:pPr>
       <w:rPr>
         <w:rFonts w:ascii="Courier New" w:hAnsi="Courier New" w:cs="Courier New" w:hint="default"/>
@@ -5547,7 +5633,7 @@
       <w:lvlText w:val=""/>
       <w:lvlJc w:val="left"/>
       <w:pPr>
-        <w:ind w:left="4320" w:hanging="360"/>
+        <w:ind w:left="4680" w:hanging="360"/>
       </w:pPr>
       <w:rPr>
         <w:rFonts w:ascii="Wingdings" w:hAnsi="Wingdings" w:hint="default"/>
@@ -5559,7 +5645,7 @@
       <w:lvlText w:val=""/>
       <w:lvlJc w:val="left"/>
       <w:pPr>
-        <w:ind w:left="5040" w:hanging="360"/>
+        <w:ind w:left="5400" w:hanging="360"/>
       </w:pPr>
       <w:rPr>
         <w:rFonts w:ascii="Symbol" w:hAnsi="Symbol" w:hint="default"/>
@@ -5571,7 +5657,7 @@
       <w:lvlText w:val="o"/>
       <w:lvlJc w:val="left"/>
       <w:pPr>
-        <w:ind w:left="5760" w:hanging="360"/>
+        <w:ind w:left="6120" w:hanging="360"/>
       </w:pPr>
       <w:rPr>
         <w:rFonts w:ascii="Courier New" w:hAnsi="Courier New" w:cs="Courier New" w:hint="default"/>
@@ -5583,7 +5669,7 @@
       <w:lvlText w:val=""/>
       <w:lvlJc w:val="left"/>
       <w:pPr>
-        <w:ind w:left="6480" w:hanging="360"/>
+        <w:ind w:left="6840" w:hanging="360"/>
       </w:pPr>
       <w:rPr>
         <w:rFonts w:ascii="Wingdings" w:hAnsi="Wingdings" w:hint="default"/>
@@ -5591,6 +5677,119 @@
     </w:lvl>
   </w:abstractNum>
   <w:abstractNum w:abstractNumId="3" w15:restartNumberingAfterBreak="0">
+    <w:nsid w:val="09BA4885"/>
+    <w:multiLevelType w:val="hybridMultilevel"/>
+    <w:tmpl w:val="C5B2C5CA"/>
+    <w:lvl w:ilvl="0" w:tplc="0409000F">
+      <w:start w:val="1"/>
+      <w:numFmt w:val="decimal"/>
+      <w:lvlText w:val="%1."/>
+      <w:lvlJc w:val="left"/>
+      <w:pPr>
+        <w:ind w:left="720" w:hanging="360"/>
+      </w:pPr>
+      <w:rPr>
+        <w:rFonts w:hint="default"/>
+      </w:rPr>
+    </w:lvl>
+    <w:lvl w:ilvl="1" w:tplc="04090003" w:tentative="1">
+      <w:start w:val="1"/>
+      <w:numFmt w:val="bullet"/>
+      <w:lvlText w:val="o"/>
+      <w:lvlJc w:val="left"/>
+      <w:pPr>
+        <w:ind w:left="1440" w:hanging="360"/>
+      </w:pPr>
+      <w:rPr>
+        <w:rFonts w:ascii="Courier New" w:hAnsi="Courier New" w:cs="Courier New" w:hint="default"/>
+      </w:rPr>
+    </w:lvl>
+    <w:lvl w:ilvl="2" w:tplc="04090005" w:tentative="1">
+      <w:start w:val="1"/>
+      <w:numFmt w:val="bullet"/>
+      <w:lvlText w:val=""/>
+      <w:lvlJc w:val="left"/>
+      <w:pPr>
+        <w:ind w:left="2160" w:hanging="360"/>
+      </w:pPr>
+      <w:rPr>
+        <w:rFonts w:ascii="Wingdings" w:hAnsi="Wingdings" w:hint="default"/>
+      </w:rPr>
+    </w:lvl>
+    <w:lvl w:ilvl="3" w:tplc="04090001" w:tentative="1">
+      <w:start w:val="1"/>
+      <w:numFmt w:val="bullet"/>
+      <w:lvlText w:val=""/>
+      <w:lvlJc w:val="left"/>
+      <w:pPr>
+        <w:ind w:left="2880" w:hanging="360"/>
+      </w:pPr>
+      <w:rPr>
+        <w:rFonts w:ascii="Symbol" w:hAnsi="Symbol" w:hint="default"/>
+      </w:rPr>
+    </w:lvl>
+    <w:lvl w:ilvl="4" w:tplc="04090003" w:tentative="1">
+      <w:start w:val="1"/>
+      <w:numFmt w:val="bullet"/>
+      <w:lvlText w:val="o"/>
+      <w:lvlJc w:val="left"/>
+      <w:pPr>
+        <w:ind w:left="3600" w:hanging="360"/>
+      </w:pPr>
+      <w:rPr>
+        <w:rFonts w:ascii="Courier New" w:hAnsi="Courier New" w:cs="Courier New" w:hint="default"/>
+      </w:rPr>
+    </w:lvl>
+    <w:lvl w:ilvl="5" w:tplc="04090005" w:tentative="1">
+      <w:start w:val="1"/>
+      <w:numFmt w:val="bullet"/>
+      <w:lvlText w:val=""/>
+      <w:lvlJc w:val="left"/>
+      <w:pPr>
+        <w:ind w:left="4320" w:hanging="360"/>
+      </w:pPr>
+      <w:rPr>
+        <w:rFonts w:ascii="Wingdings" w:hAnsi="Wingdings" w:hint="default"/>
+      </w:rPr>
+    </w:lvl>
+    <w:lvl w:ilvl="6" w:tplc="04090001" w:tentative="1">
+      <w:start w:val="1"/>
+      <w:numFmt w:val="bullet"/>
+      <w:lvlText w:val=""/>
+      <w:lvlJc w:val="left"/>
+      <w:pPr>
+        <w:ind w:left="5040" w:hanging="360"/>
+      </w:pPr>
+      <w:rPr>
+        <w:rFonts w:ascii="Symbol" w:hAnsi="Symbol" w:hint="default"/>
+      </w:rPr>
+    </w:lvl>
+    <w:lvl w:ilvl="7" w:tplc="04090003" w:tentative="1">
+      <w:start w:val="1"/>
+      <w:numFmt w:val="bullet"/>
+      <w:lvlText w:val="o"/>
+      <w:lvlJc w:val="left"/>
+      <w:pPr>
+        <w:ind w:left="5760" w:hanging="360"/>
+      </w:pPr>
+      <w:rPr>
+        <w:rFonts w:ascii="Courier New" w:hAnsi="Courier New" w:cs="Courier New" w:hint="default"/>
+      </w:rPr>
+    </w:lvl>
+    <w:lvl w:ilvl="8" w:tplc="04090005" w:tentative="1">
+      <w:start w:val="1"/>
+      <w:numFmt w:val="bullet"/>
+      <w:lvlText w:val=""/>
+      <w:lvlJc w:val="left"/>
+      <w:pPr>
+        <w:ind w:left="6480" w:hanging="360"/>
+      </w:pPr>
+      <w:rPr>
+        <w:rFonts w:ascii="Wingdings" w:hAnsi="Wingdings" w:hint="default"/>
+      </w:rPr>
+    </w:lvl>
+  </w:abstractNum>
+  <w:abstractNum w:abstractNumId="4" w15:restartNumberingAfterBreak="0">
     <w:nsid w:val="0FF975E2"/>
     <w:multiLevelType w:val="hybridMultilevel"/>
     <w:tmpl w:val="5FDA87C6"/>
@@ -5679,7 +5878,7 @@
       </w:pPr>
     </w:lvl>
   </w:abstractNum>
-  <w:abstractNum w:abstractNumId="4" w15:restartNumberingAfterBreak="0">
+  <w:abstractNum w:abstractNumId="5" w15:restartNumberingAfterBreak="0">
     <w:nsid w:val="10177E40"/>
     <w:multiLevelType w:val="hybridMultilevel"/>
     <w:tmpl w:val="A490AE66"/>
@@ -5793,7 +5992,7 @@
       </w:rPr>
     </w:lvl>
   </w:abstractNum>
-  <w:abstractNum w:abstractNumId="5" w15:restartNumberingAfterBreak="0">
+  <w:abstractNum w:abstractNumId="6" w15:restartNumberingAfterBreak="0">
     <w:nsid w:val="1FB801AE"/>
     <w:multiLevelType w:val="hybridMultilevel"/>
     <w:tmpl w:val="493A922C"/>
@@ -5906,7 +6105,7 @@
       </w:rPr>
     </w:lvl>
   </w:abstractNum>
-  <w:abstractNum w:abstractNumId="6" w15:restartNumberingAfterBreak="0">
+  <w:abstractNum w:abstractNumId="7" w15:restartNumberingAfterBreak="0">
     <w:nsid w:val="22BE1B98"/>
     <w:multiLevelType w:val="hybridMultilevel"/>
     <w:tmpl w:val="9A9A8EC2"/>
@@ -5995,7 +6194,7 @@
       </w:pPr>
     </w:lvl>
   </w:abstractNum>
-  <w:abstractNum w:abstractNumId="7" w15:restartNumberingAfterBreak="0">
+  <w:abstractNum w:abstractNumId="8" w15:restartNumberingAfterBreak="0">
     <w:nsid w:val="23DD18B4"/>
     <w:multiLevelType w:val="hybridMultilevel"/>
     <w:tmpl w:val="B0A08182"/>
@@ -6108,7 +6307,7 @@
       </w:rPr>
     </w:lvl>
   </w:abstractNum>
-  <w:abstractNum w:abstractNumId="8" w15:restartNumberingAfterBreak="0">
+  <w:abstractNum w:abstractNumId="9" w15:restartNumberingAfterBreak="0">
     <w:nsid w:val="24685C40"/>
     <w:multiLevelType w:val="hybridMultilevel"/>
     <w:tmpl w:val="B756CEA2"/>
@@ -6197,7 +6396,7 @@
       </w:pPr>
     </w:lvl>
   </w:abstractNum>
-  <w:abstractNum w:abstractNumId="9" w15:restartNumberingAfterBreak="0">
+  <w:abstractNum w:abstractNumId="10" w15:restartNumberingAfterBreak="0">
     <w:nsid w:val="30491CF0"/>
     <w:multiLevelType w:val="hybridMultilevel"/>
     <w:tmpl w:val="B3CAE58E"/>
@@ -6310,7 +6509,7 @@
       </w:rPr>
     </w:lvl>
   </w:abstractNum>
-  <w:abstractNum w:abstractNumId="10" w15:restartNumberingAfterBreak="0">
+  <w:abstractNum w:abstractNumId="11" w15:restartNumberingAfterBreak="0">
     <w:nsid w:val="30927F80"/>
     <w:multiLevelType w:val="hybridMultilevel"/>
     <w:tmpl w:val="68B8D6DA"/>
@@ -6399,7 +6598,7 @@
       </w:pPr>
     </w:lvl>
   </w:abstractNum>
-  <w:abstractNum w:abstractNumId="11" w15:restartNumberingAfterBreak="0">
+  <w:abstractNum w:abstractNumId="12" w15:restartNumberingAfterBreak="0">
     <w:nsid w:val="32011B5E"/>
     <w:multiLevelType w:val="hybridMultilevel"/>
     <w:tmpl w:val="5A3C4796"/>
@@ -6485,7 +6684,7 @@
       </w:pPr>
     </w:lvl>
   </w:abstractNum>
-  <w:abstractNum w:abstractNumId="12" w15:restartNumberingAfterBreak="0">
+  <w:abstractNum w:abstractNumId="13" w15:restartNumberingAfterBreak="0">
     <w:nsid w:val="377C4595"/>
     <w:multiLevelType w:val="hybridMultilevel"/>
     <w:tmpl w:val="5FD874E6"/>
@@ -6598,7 +6797,7 @@
       </w:rPr>
     </w:lvl>
   </w:abstractNum>
-  <w:abstractNum w:abstractNumId="13" w15:restartNumberingAfterBreak="0">
+  <w:abstractNum w:abstractNumId="14" w15:restartNumberingAfterBreak="0">
     <w:nsid w:val="37ED3C0E"/>
     <w:multiLevelType w:val="hybridMultilevel"/>
     <w:tmpl w:val="2CBA4FF2"/>
@@ -6711,7 +6910,7 @@
       </w:rPr>
     </w:lvl>
   </w:abstractNum>
-  <w:abstractNum w:abstractNumId="14" w15:restartNumberingAfterBreak="0">
+  <w:abstractNum w:abstractNumId="15" w15:restartNumberingAfterBreak="0">
     <w:nsid w:val="3B9F7CA1"/>
     <w:multiLevelType w:val="hybridMultilevel"/>
     <w:tmpl w:val="DA0A5E9A"/>
@@ -6824,7 +7023,7 @@
       </w:rPr>
     </w:lvl>
   </w:abstractNum>
-  <w:abstractNum w:abstractNumId="15" w15:restartNumberingAfterBreak="0">
+  <w:abstractNum w:abstractNumId="16" w15:restartNumberingAfterBreak="0">
     <w:nsid w:val="3FD3336C"/>
     <w:multiLevelType w:val="hybridMultilevel"/>
     <w:tmpl w:val="0A5CEF54"/>
@@ -6937,7 +7136,7 @@
       </w:rPr>
     </w:lvl>
   </w:abstractNum>
-  <w:abstractNum w:abstractNumId="16" w15:restartNumberingAfterBreak="0">
+  <w:abstractNum w:abstractNumId="17" w15:restartNumberingAfterBreak="0">
     <w:nsid w:val="42CA143C"/>
     <w:multiLevelType w:val="hybridMultilevel"/>
     <w:tmpl w:val="E59E8382"/>
@@ -7023,7 +7222,7 @@
       </w:pPr>
     </w:lvl>
   </w:abstractNum>
-  <w:abstractNum w:abstractNumId="17" w15:restartNumberingAfterBreak="0">
+  <w:abstractNum w:abstractNumId="18" w15:restartNumberingAfterBreak="0">
     <w:nsid w:val="439B5CE0"/>
     <w:multiLevelType w:val="hybridMultilevel"/>
     <w:tmpl w:val="AB601778"/>
@@ -7109,7 +7308,120 @@
       </w:pPr>
     </w:lvl>
   </w:abstractNum>
-  <w:abstractNum w:abstractNumId="18" w15:restartNumberingAfterBreak="0">
+  <w:abstractNum w:abstractNumId="19" w15:restartNumberingAfterBreak="0">
+    <w:nsid w:val="46CB2B32"/>
+    <w:multiLevelType w:val="hybridMultilevel"/>
+    <w:tmpl w:val="C9FC55E8"/>
+    <w:lvl w:ilvl="0" w:tplc="04090009">
+      <w:start w:val="1"/>
+      <w:numFmt w:val="bullet"/>
+      <w:lvlText w:val=""/>
+      <w:lvlJc w:val="left"/>
+      <w:pPr>
+        <w:ind w:left="720" w:hanging="360"/>
+      </w:pPr>
+      <w:rPr>
+        <w:rFonts w:ascii="Wingdings" w:hAnsi="Wingdings" w:hint="default"/>
+      </w:rPr>
+    </w:lvl>
+    <w:lvl w:ilvl="1" w:tplc="04090003" w:tentative="1">
+      <w:start w:val="1"/>
+      <w:numFmt w:val="bullet"/>
+      <w:lvlText w:val="o"/>
+      <w:lvlJc w:val="left"/>
+      <w:pPr>
+        <w:ind w:left="1440" w:hanging="360"/>
+      </w:pPr>
+      <w:rPr>
+        <w:rFonts w:ascii="Courier New" w:hAnsi="Courier New" w:cs="Courier New" w:hint="default"/>
+      </w:rPr>
+    </w:lvl>
+    <w:lvl w:ilvl="2" w:tplc="04090005" w:tentative="1">
+      <w:start w:val="1"/>
+      <w:numFmt w:val="bullet"/>
+      <w:lvlText w:val=""/>
+      <w:lvlJc w:val="left"/>
+      <w:pPr>
+        <w:ind w:left="2160" w:hanging="360"/>
+      </w:pPr>
+      <w:rPr>
+        <w:rFonts w:ascii="Wingdings" w:hAnsi="Wingdings" w:hint="default"/>
+      </w:rPr>
+    </w:lvl>
+    <w:lvl w:ilvl="3" w:tplc="04090001" w:tentative="1">
+      <w:start w:val="1"/>
+      <w:numFmt w:val="bullet"/>
+      <w:lvlText w:val=""/>
+      <w:lvlJc w:val="left"/>
+      <w:pPr>
+        <w:ind w:left="2880" w:hanging="360"/>
+      </w:pPr>
+      <w:rPr>
+        <w:rFonts w:ascii="Symbol" w:hAnsi="Symbol" w:hint="default"/>
+      </w:rPr>
+    </w:lvl>
+    <w:lvl w:ilvl="4" w:tplc="04090003" w:tentative="1">
+      <w:start w:val="1"/>
+      <w:numFmt w:val="bullet"/>
+      <w:lvlText w:val="o"/>
+      <w:lvlJc w:val="left"/>
+      <w:pPr>
+        <w:ind w:left="3600" w:hanging="360"/>
+      </w:pPr>
+      <w:rPr>
+        <w:rFonts w:ascii="Courier New" w:hAnsi="Courier New" w:cs="Courier New" w:hint="default"/>
+      </w:rPr>
+    </w:lvl>
+    <w:lvl w:ilvl="5" w:tplc="04090005" w:tentative="1">
+      <w:start w:val="1"/>
+      <w:numFmt w:val="bullet"/>
+      <w:lvlText w:val=""/>
+      <w:lvlJc w:val="left"/>
+      <w:pPr>
+        <w:ind w:left="4320" w:hanging="360"/>
+      </w:pPr>
+      <w:rPr>
+        <w:rFonts w:ascii="Wingdings" w:hAnsi="Wingdings" w:hint="default"/>
+      </w:rPr>
+    </w:lvl>
+    <w:lvl w:ilvl="6" w:tplc="04090001" w:tentative="1">
+      <w:start w:val="1"/>
+      <w:numFmt w:val="bullet"/>
+      <w:lvlText w:val=""/>
+      <w:lvlJc w:val="left"/>
+      <w:pPr>
+        <w:ind w:left="5040" w:hanging="360"/>
+      </w:pPr>
+      <w:rPr>
+        <w:rFonts w:ascii="Symbol" w:hAnsi="Symbol" w:hint="default"/>
+      </w:rPr>
+    </w:lvl>
+    <w:lvl w:ilvl="7" w:tplc="04090003" w:tentative="1">
+      <w:start w:val="1"/>
+      <w:numFmt w:val="bullet"/>
+      <w:lvlText w:val="o"/>
+      <w:lvlJc w:val="left"/>
+      <w:pPr>
+        <w:ind w:left="5760" w:hanging="360"/>
+      </w:pPr>
+      <w:rPr>
+        <w:rFonts w:ascii="Courier New" w:hAnsi="Courier New" w:cs="Courier New" w:hint="default"/>
+      </w:rPr>
+    </w:lvl>
+    <w:lvl w:ilvl="8" w:tplc="04090005" w:tentative="1">
+      <w:start w:val="1"/>
+      <w:numFmt w:val="bullet"/>
+      <w:lvlText w:val=""/>
+      <w:lvlJc w:val="left"/>
+      <w:pPr>
+        <w:ind w:left="6480" w:hanging="360"/>
+      </w:pPr>
+      <w:rPr>
+        <w:rFonts w:ascii="Wingdings" w:hAnsi="Wingdings" w:hint="default"/>
+      </w:rPr>
+    </w:lvl>
+  </w:abstractNum>
+  <w:abstractNum w:abstractNumId="20" w15:restartNumberingAfterBreak="0">
     <w:nsid w:val="47792B97"/>
     <w:multiLevelType w:val="hybridMultilevel"/>
     <w:tmpl w:val="E2DA6F00"/>
@@ -7222,7 +7534,7 @@
       </w:rPr>
     </w:lvl>
   </w:abstractNum>
-  <w:abstractNum w:abstractNumId="19" w15:restartNumberingAfterBreak="0">
+  <w:abstractNum w:abstractNumId="21" w15:restartNumberingAfterBreak="0">
     <w:nsid w:val="48F24077"/>
     <w:multiLevelType w:val="hybridMultilevel"/>
     <w:tmpl w:val="C5AAB8B8"/>
@@ -7308,7 +7620,7 @@
       </w:pPr>
     </w:lvl>
   </w:abstractNum>
-  <w:abstractNum w:abstractNumId="20" w15:restartNumberingAfterBreak="0">
+  <w:abstractNum w:abstractNumId="22" w15:restartNumberingAfterBreak="0">
     <w:nsid w:val="4CA77427"/>
     <w:multiLevelType w:val="hybridMultilevel"/>
     <w:tmpl w:val="B678AA72"/>
@@ -7394,7 +7706,7 @@
       </w:pPr>
     </w:lvl>
   </w:abstractNum>
-  <w:abstractNum w:abstractNumId="21" w15:restartNumberingAfterBreak="0">
+  <w:abstractNum w:abstractNumId="23" w15:restartNumberingAfterBreak="0">
     <w:nsid w:val="4CE361E0"/>
     <w:multiLevelType w:val="hybridMultilevel"/>
     <w:tmpl w:val="52AABEF8"/>
@@ -7480,7 +7792,7 @@
       </w:pPr>
     </w:lvl>
   </w:abstractNum>
-  <w:abstractNum w:abstractNumId="22" w15:restartNumberingAfterBreak="0">
+  <w:abstractNum w:abstractNumId="24" w15:restartNumberingAfterBreak="0">
     <w:nsid w:val="51945F34"/>
     <w:multiLevelType w:val="hybridMultilevel"/>
     <w:tmpl w:val="2E7EE96C"/>
@@ -7593,7 +7905,7 @@
       </w:rPr>
     </w:lvl>
   </w:abstractNum>
-  <w:abstractNum w:abstractNumId="23" w15:restartNumberingAfterBreak="0">
+  <w:abstractNum w:abstractNumId="25" w15:restartNumberingAfterBreak="0">
     <w:nsid w:val="57453284"/>
     <w:multiLevelType w:val="hybridMultilevel"/>
     <w:tmpl w:val="3B20A58E"/>
@@ -7706,7 +8018,120 @@
       </w:rPr>
     </w:lvl>
   </w:abstractNum>
-  <w:abstractNum w:abstractNumId="24" w15:restartNumberingAfterBreak="0">
+  <w:abstractNum w:abstractNumId="26" w15:restartNumberingAfterBreak="0">
+    <w:nsid w:val="67405CB2"/>
+    <w:multiLevelType w:val="hybridMultilevel"/>
+    <w:tmpl w:val="CD18C63A"/>
+    <w:lvl w:ilvl="0" w:tplc="04090001">
+      <w:start w:val="1"/>
+      <w:numFmt w:val="bullet"/>
+      <w:lvlText w:val=""/>
+      <w:lvlJc w:val="left"/>
+      <w:pPr>
+        <w:ind w:left="720" w:hanging="360"/>
+      </w:pPr>
+      <w:rPr>
+        <w:rFonts w:ascii="Symbol" w:hAnsi="Symbol" w:hint="default"/>
+      </w:rPr>
+    </w:lvl>
+    <w:lvl w:ilvl="1" w:tplc="04090003" w:tentative="1">
+      <w:start w:val="1"/>
+      <w:numFmt w:val="bullet"/>
+      <w:lvlText w:val="o"/>
+      <w:lvlJc w:val="left"/>
+      <w:pPr>
+        <w:ind w:left="1440" w:hanging="360"/>
+      </w:pPr>
+      <w:rPr>
+        <w:rFonts w:ascii="Courier New" w:hAnsi="Courier New" w:cs="Courier New" w:hint="default"/>
+      </w:rPr>
+    </w:lvl>
+    <w:lvl w:ilvl="2" w:tplc="04090005" w:tentative="1">
+      <w:start w:val="1"/>
+      <w:numFmt w:val="bullet"/>
+      <w:lvlText w:val=""/>
+      <w:lvlJc w:val="left"/>
+      <w:pPr>
+        <w:ind w:left="2160" w:hanging="360"/>
+      </w:pPr>
+      <w:rPr>
+        <w:rFonts w:ascii="Wingdings" w:hAnsi="Wingdings" w:hint="default"/>
+      </w:rPr>
+    </w:lvl>
+    <w:lvl w:ilvl="3" w:tplc="04090001" w:tentative="1">
+      <w:start w:val="1"/>
+      <w:numFmt w:val="bullet"/>
+      <w:lvlText w:val=""/>
+      <w:lvlJc w:val="left"/>
+      <w:pPr>
+        <w:ind w:left="2880" w:hanging="360"/>
+      </w:pPr>
+      <w:rPr>
+        <w:rFonts w:ascii="Symbol" w:hAnsi="Symbol" w:hint="default"/>
+      </w:rPr>
+    </w:lvl>
+    <w:lvl w:ilvl="4" w:tplc="04090003" w:tentative="1">
+      <w:start w:val="1"/>
+      <w:numFmt w:val="bullet"/>
+      <w:lvlText w:val="o"/>
+      <w:lvlJc w:val="left"/>
+      <w:pPr>
+        <w:ind w:left="3600" w:hanging="360"/>
+      </w:pPr>
+      <w:rPr>
+        <w:rFonts w:ascii="Courier New" w:hAnsi="Courier New" w:cs="Courier New" w:hint="default"/>
+      </w:rPr>
+    </w:lvl>
+    <w:lvl w:ilvl="5" w:tplc="04090005" w:tentative="1">
+      <w:start w:val="1"/>
+      <w:numFmt w:val="bullet"/>
+      <w:lvlText w:val=""/>
+      <w:lvlJc w:val="left"/>
+      <w:pPr>
+        <w:ind w:left="4320" w:hanging="360"/>
+      </w:pPr>
+      <w:rPr>
+        <w:rFonts w:ascii="Wingdings" w:hAnsi="Wingdings" w:hint="default"/>
+      </w:rPr>
+    </w:lvl>
+    <w:lvl w:ilvl="6" w:tplc="04090001" w:tentative="1">
+      <w:start w:val="1"/>
+      <w:numFmt w:val="bullet"/>
+      <w:lvlText w:val=""/>
+      <w:lvlJc w:val="left"/>
+      <w:pPr>
+        <w:ind w:left="5040" w:hanging="360"/>
+      </w:pPr>
+      <w:rPr>
+        <w:rFonts w:ascii="Symbol" w:hAnsi="Symbol" w:hint="default"/>
+      </w:rPr>
+    </w:lvl>
+    <w:lvl w:ilvl="7" w:tplc="04090003" w:tentative="1">
+      <w:start w:val="1"/>
+      <w:numFmt w:val="bullet"/>
+      <w:lvlText w:val="o"/>
+      <w:lvlJc w:val="left"/>
+      <w:pPr>
+        <w:ind w:left="5760" w:hanging="360"/>
+      </w:pPr>
+      <w:rPr>
+        <w:rFonts w:ascii="Courier New" w:hAnsi="Courier New" w:cs="Courier New" w:hint="default"/>
+      </w:rPr>
+    </w:lvl>
+    <w:lvl w:ilvl="8" w:tplc="04090005" w:tentative="1">
+      <w:start w:val="1"/>
+      <w:numFmt w:val="bullet"/>
+      <w:lvlText w:val=""/>
+      <w:lvlJc w:val="left"/>
+      <w:pPr>
+        <w:ind w:left="6480" w:hanging="360"/>
+      </w:pPr>
+      <w:rPr>
+        <w:rFonts w:ascii="Wingdings" w:hAnsi="Wingdings" w:hint="default"/>
+      </w:rPr>
+    </w:lvl>
+  </w:abstractNum>
+  <w:abstractNum w:abstractNumId="27" w15:restartNumberingAfterBreak="0">
     <w:nsid w:val="685966FF"/>
     <w:multiLevelType w:val="hybridMultilevel"/>
     <w:tmpl w:val="1580470C"/>
@@ -7819,7 +8244,7 @@
       </w:rPr>
     </w:lvl>
   </w:abstractNum>
-  <w:abstractNum w:abstractNumId="25" w15:restartNumberingAfterBreak="0">
+  <w:abstractNum w:abstractNumId="28" w15:restartNumberingAfterBreak="0">
     <w:nsid w:val="6C27556A"/>
     <w:multiLevelType w:val="hybridMultilevel"/>
     <w:tmpl w:val="166A2F52"/>
@@ -7932,7 +8357,7 @@
       </w:rPr>
     </w:lvl>
   </w:abstractNum>
-  <w:abstractNum w:abstractNumId="26" w15:restartNumberingAfterBreak="0">
+  <w:abstractNum w:abstractNumId="29" w15:restartNumberingAfterBreak="0">
     <w:nsid w:val="6C566F6D"/>
     <w:multiLevelType w:val="hybridMultilevel"/>
     <w:tmpl w:val="FDD4672C"/>
@@ -8018,7 +8443,7 @@
       </w:pPr>
     </w:lvl>
   </w:abstractNum>
-  <w:abstractNum w:abstractNumId="27" w15:restartNumberingAfterBreak="0">
+  <w:abstractNum w:abstractNumId="30" w15:restartNumberingAfterBreak="0">
     <w:nsid w:val="6C5C46C1"/>
     <w:multiLevelType w:val="hybridMultilevel"/>
     <w:tmpl w:val="5E461320"/>
@@ -8131,7 +8556,7 @@
       </w:rPr>
     </w:lvl>
   </w:abstractNum>
-  <w:abstractNum w:abstractNumId="28" w15:restartNumberingAfterBreak="0">
+  <w:abstractNum w:abstractNumId="31" w15:restartNumberingAfterBreak="0">
     <w:nsid w:val="6E241799"/>
     <w:multiLevelType w:val="hybridMultilevel"/>
     <w:tmpl w:val="D58E6228"/>
@@ -8220,7 +8645,7 @@
       </w:pPr>
     </w:lvl>
   </w:abstractNum>
-  <w:abstractNum w:abstractNumId="29" w15:restartNumberingAfterBreak="0">
+  <w:abstractNum w:abstractNumId="32" w15:restartNumberingAfterBreak="0">
     <w:nsid w:val="6F07326B"/>
     <w:multiLevelType w:val="hybridMultilevel"/>
     <w:tmpl w:val="04AC9514"/>
@@ -8306,7 +8731,7 @@
       </w:pPr>
     </w:lvl>
   </w:abstractNum>
-  <w:abstractNum w:abstractNumId="30" w15:restartNumberingAfterBreak="0">
+  <w:abstractNum w:abstractNumId="33" w15:restartNumberingAfterBreak="0">
     <w:nsid w:val="6F415744"/>
     <w:multiLevelType w:val="hybridMultilevel"/>
     <w:tmpl w:val="2CD8DD26"/>
@@ -8419,7 +8844,7 @@
       </w:rPr>
     </w:lvl>
   </w:abstractNum>
-  <w:abstractNum w:abstractNumId="31" w15:restartNumberingAfterBreak="0">
+  <w:abstractNum w:abstractNumId="34" w15:restartNumberingAfterBreak="0">
     <w:nsid w:val="7003679E"/>
     <w:multiLevelType w:val="hybridMultilevel"/>
     <w:tmpl w:val="BA4C94B6"/>
@@ -8505,7 +8930,7 @@
       </w:pPr>
     </w:lvl>
   </w:abstractNum>
-  <w:abstractNum w:abstractNumId="32" w15:restartNumberingAfterBreak="0">
+  <w:abstractNum w:abstractNumId="35" w15:restartNumberingAfterBreak="0">
     <w:nsid w:val="710354D2"/>
     <w:multiLevelType w:val="hybridMultilevel"/>
     <w:tmpl w:val="85F6AF74"/>
@@ -8618,7 +9043,7 @@
       </w:rPr>
     </w:lvl>
   </w:abstractNum>
-  <w:abstractNum w:abstractNumId="33" w15:restartNumberingAfterBreak="0">
+  <w:abstractNum w:abstractNumId="36" w15:restartNumberingAfterBreak="0">
     <w:nsid w:val="72A91689"/>
     <w:multiLevelType w:val="hybridMultilevel"/>
     <w:tmpl w:val="65D64D7C"/>
@@ -8731,7 +9156,7 @@
       </w:rPr>
     </w:lvl>
   </w:abstractNum>
-  <w:abstractNum w:abstractNumId="34" w15:restartNumberingAfterBreak="0">
+  <w:abstractNum w:abstractNumId="37" w15:restartNumberingAfterBreak="0">
     <w:nsid w:val="72AC1284"/>
     <w:multiLevelType w:val="hybridMultilevel"/>
     <w:tmpl w:val="273A4E02"/>
@@ -8844,7 +9269,7 @@
       </w:rPr>
     </w:lvl>
   </w:abstractNum>
-  <w:abstractNum w:abstractNumId="35" w15:restartNumberingAfterBreak="0">
+  <w:abstractNum w:abstractNumId="38" w15:restartNumberingAfterBreak="0">
     <w:nsid w:val="791320ED"/>
     <w:multiLevelType w:val="hybridMultilevel"/>
     <w:tmpl w:val="BEDC80AC"/>
@@ -8958,112 +9383,121 @@
     </w:lvl>
   </w:abstractNum>
   <w:num w:numId="1">
-    <w:abstractNumId w:val="23"/>
+    <w:abstractNumId w:val="25"/>
   </w:num>
   <w:num w:numId="2">
-    <w:abstractNumId w:val="24"/>
+    <w:abstractNumId w:val="27"/>
   </w:num>
   <w:num w:numId="3">
-    <w:abstractNumId w:val="30"/>
+    <w:abstractNumId w:val="33"/>
   </w:num>
   <w:num w:numId="4">
     <w:abstractNumId w:val="0"/>
   </w:num>
   <w:num w:numId="5">
-    <w:abstractNumId w:val="25"/>
+    <w:abstractNumId w:val="28"/>
   </w:num>
   <w:num w:numId="6">
+    <w:abstractNumId w:val="16"/>
+  </w:num>
+  <w:num w:numId="7">
+    <w:abstractNumId w:val="14"/>
+  </w:num>
+  <w:num w:numId="8">
+    <w:abstractNumId w:val="24"/>
+  </w:num>
+  <w:num w:numId="9">
     <w:abstractNumId w:val="15"/>
   </w:num>
-  <w:num w:numId="7">
+  <w:num w:numId="10">
+    <w:abstractNumId w:val="38"/>
+  </w:num>
+  <w:num w:numId="11">
+    <w:abstractNumId w:val="8"/>
+  </w:num>
+  <w:num w:numId="12">
     <w:abstractNumId w:val="13"/>
   </w:num>
-  <w:num w:numId="8">
-    <w:abstractNumId w:val="22"/>
-  </w:num>
-  <w:num w:numId="9">
-    <w:abstractNumId w:val="14"/>
-  </w:num>
-  <w:num w:numId="10">
-    <w:abstractNumId w:val="35"/>
-  </w:num>
-  <w:num w:numId="11">
-    <w:abstractNumId w:val="7"/>
-  </w:num>
-  <w:num w:numId="12">
-    <w:abstractNumId w:val="12"/>
-  </w:num>
   <w:num w:numId="13">
-    <w:abstractNumId w:val="4"/>
+    <w:abstractNumId w:val="5"/>
   </w:num>
   <w:num w:numId="14">
-    <w:abstractNumId w:val="27"/>
+    <w:abstractNumId w:val="30"/>
   </w:num>
   <w:num w:numId="15">
-    <w:abstractNumId w:val="33"/>
+    <w:abstractNumId w:val="36"/>
   </w:num>
   <w:num w:numId="16">
-    <w:abstractNumId w:val="34"/>
+    <w:abstractNumId w:val="37"/>
   </w:num>
   <w:num w:numId="17">
-    <w:abstractNumId w:val="9"/>
+    <w:abstractNumId w:val="10"/>
   </w:num>
   <w:num w:numId="18">
-    <w:abstractNumId w:val="5"/>
+    <w:abstractNumId w:val="6"/>
   </w:num>
   <w:num w:numId="19">
-    <w:abstractNumId w:val="18"/>
+    <w:abstractNumId w:val="20"/>
   </w:num>
   <w:num w:numId="20">
-    <w:abstractNumId w:val="32"/>
+    <w:abstractNumId w:val="35"/>
   </w:num>
   <w:num w:numId="21">
     <w:abstractNumId w:val="2"/>
   </w:num>
   <w:num w:numId="22">
-    <w:abstractNumId w:val="31"/>
+    <w:abstractNumId w:val="34"/>
   </w:num>
   <w:num w:numId="23">
-    <w:abstractNumId w:val="21"/>
+    <w:abstractNumId w:val="23"/>
   </w:num>
   <w:num w:numId="24">
+    <w:abstractNumId w:val="32"/>
+  </w:num>
+  <w:num w:numId="25">
+    <w:abstractNumId w:val="18"/>
+  </w:num>
+  <w:num w:numId="26">
+    <w:abstractNumId w:val="17"/>
+  </w:num>
+  <w:num w:numId="27">
+    <w:abstractNumId w:val="12"/>
+  </w:num>
+  <w:num w:numId="28">
+    <w:abstractNumId w:val="22"/>
+  </w:num>
+  <w:num w:numId="29">
     <w:abstractNumId w:val="29"/>
   </w:num>
-  <w:num w:numId="25">
-    <w:abstractNumId w:val="17"/>
-  </w:num>
-  <w:num w:numId="26">
-    <w:abstractNumId w:val="16"/>
-  </w:num>
-  <w:num w:numId="27">
-    <w:abstractNumId w:val="11"/>
-  </w:num>
-  <w:num w:numId="28">
-    <w:abstractNumId w:val="20"/>
-  </w:num>
-  <w:num w:numId="29">
-    <w:abstractNumId w:val="26"/>
-  </w:num>
   <w:num w:numId="30">
-    <w:abstractNumId w:val="19"/>
+    <w:abstractNumId w:val="21"/>
   </w:num>
   <w:num w:numId="31">
     <w:abstractNumId w:val="1"/>
   </w:num>
   <w:num w:numId="32">
-    <w:abstractNumId w:val="6"/>
+    <w:abstractNumId w:val="7"/>
   </w:num>
   <w:num w:numId="33">
-    <w:abstractNumId w:val="8"/>
+    <w:abstractNumId w:val="9"/>
   </w:num>
   <w:num w:numId="34">
-    <w:abstractNumId w:val="28"/>
+    <w:abstractNumId w:val="31"/>
   </w:num>
   <w:num w:numId="35">
+    <w:abstractNumId w:val="4"/>
+  </w:num>
+  <w:num w:numId="36">
+    <w:abstractNumId w:val="11"/>
+  </w:num>
+  <w:num w:numId="37">
     <w:abstractNumId w:val="3"/>
   </w:num>
-  <w:num w:numId="36">
-    <w:abstractNumId w:val="10"/>
+  <w:num w:numId="38">
+    <w:abstractNumId w:val="26"/>
+  </w:num>
+  <w:num w:numId="39">
+    <w:abstractNumId w:val="19"/>
   </w:num>
 </w:numbering>
 </file>
@@ -10124,7 +10558,7 @@
 </file>
 
 <file path=customXml/itemProps1.xml><?xml version="1.0" encoding="utf-8"?>
-<ds:datastoreItem xmlns:ds="http://schemas.openxmlformats.org/officeDocument/2006/customXml" ds:itemID="{A29A18A6-0027-4345-BE31-1CA30BCD4497}">
+<ds:datastoreItem xmlns:ds="http://schemas.openxmlformats.org/officeDocument/2006/customXml" ds:itemID="{1FE22A6E-AA86-403B-B40E-E6EB44B1A67E}">
   <ds:schemaRefs>
     <ds:schemaRef ds:uri="http://schemas.openxmlformats.org/officeDocument/2006/bibliography"/>
   </ds:schemaRefs>

</xml_diff>

<commit_message>
mid day corrections made on the day of site launch
</commit_message>
<xml_diff>
--- a/files/parishProfile2018.docx
+++ b/files/parishProfile2018.docx
@@ -6,6 +6,8 @@
       <w:pPr>
         <w:spacing w:line="240" w:lineRule="auto"/>
       </w:pPr>
+      <w:bookmarkStart w:id="0" w:name="_GoBack"/>
+      <w:bookmarkEnd w:id="0"/>
       <w:r>
         <w:rPr>
           <w:noProof/>
@@ -851,7 +853,7 @@
                 <w:noProof/>
                 <w:webHidden/>
               </w:rPr>
-              <w:t>22</w:t>
+              <w:t>21</w:t>
             </w:r>
             <w:r>
               <w:rPr>
@@ -1061,7 +1063,7 @@
                 <w:noProof/>
                 <w:webHidden/>
               </w:rPr>
-              <w:t>28</w:t>
+              <w:t>27</w:t>
             </w:r>
             <w:r>
               <w:rPr>
@@ -1131,7 +1133,7 @@
                 <w:noProof/>
                 <w:webHidden/>
               </w:rPr>
-              <w:t>29</w:t>
+              <w:t>28</w:t>
             </w:r>
             <w:r>
               <w:rPr>
@@ -1201,7 +1203,7 @@
                 <w:noProof/>
                 <w:webHidden/>
               </w:rPr>
-              <w:t>32</w:t>
+              <w:t>31</w:t>
             </w:r>
             <w:r>
               <w:rPr>
@@ -1240,7 +1242,7 @@
         <w:pStyle w:val="Heading1"/>
         <w:spacing w:line="240" w:lineRule="auto"/>
       </w:pPr>
-      <w:bookmarkStart w:id="0" w:name="_Toc522281017"/>
+      <w:bookmarkStart w:id="1" w:name="_Toc522281017"/>
       <w:r>
         <w:lastRenderedPageBreak/>
         <w:t>O</w:t>
@@ -1248,7 +1250,7 @@
       <w:r>
         <w:t>ur Community of Faith:  An Invitation</w:t>
       </w:r>
-      <w:bookmarkEnd w:id="0"/>
+      <w:bookmarkEnd w:id="1"/>
     </w:p>
     <w:p>
       <w:r>
@@ -1376,12 +1378,12 @@
       <w:pPr>
         <w:pStyle w:val="Heading1"/>
       </w:pPr>
-      <w:bookmarkStart w:id="1" w:name="_Toc522281018"/>
+      <w:bookmarkStart w:id="2" w:name="_Toc522281018"/>
       <w:r>
         <w:lastRenderedPageBreak/>
         <w:t>Come and See: A Place of Radical Welcome</w:t>
       </w:r>
-      <w:bookmarkEnd w:id="1"/>
+      <w:bookmarkEnd w:id="2"/>
     </w:p>
     <w:p>
       <w:pPr>
@@ -1785,11 +1787,11 @@
       <w:pPr>
         <w:pStyle w:val="Heading1"/>
       </w:pPr>
-      <w:bookmarkStart w:id="2" w:name="_Toc522281019"/>
+      <w:bookmarkStart w:id="3" w:name="_Toc522281019"/>
       <w:r>
         <w:t>Cathedral Chronology</w:t>
       </w:r>
-      <w:bookmarkEnd w:id="2"/>
+      <w:bookmarkEnd w:id="3"/>
     </w:p>
     <w:p>
       <w:pPr>
@@ -2133,11 +2135,11 @@
       <w:pPr>
         <w:pStyle w:val="Heading1"/>
       </w:pPr>
-      <w:bookmarkStart w:id="3" w:name="_Toc522281020"/>
+      <w:bookmarkStart w:id="4" w:name="_Toc522281020"/>
       <w:r>
         <w:t>Diocesan Highlights</w:t>
       </w:r>
-      <w:bookmarkEnd w:id="3"/>
+      <w:bookmarkEnd w:id="4"/>
     </w:p>
     <w:p>
       <w:r>
@@ -2435,11 +2437,11 @@
       <w:pPr>
         <w:pStyle w:val="Heading1"/>
       </w:pPr>
-      <w:bookmarkStart w:id="4" w:name="_Toc522281021"/>
+      <w:bookmarkStart w:id="5" w:name="_Toc522281021"/>
       <w:r>
         <w:t>Tell Them You’re Moving to Jackson, Mississippi!</w:t>
       </w:r>
-      <w:bookmarkEnd w:id="4"/>
+      <w:bookmarkEnd w:id="5"/>
     </w:p>
     <w:p>
       <w:r>
@@ -2779,11 +2781,11 @@
       <w:pPr>
         <w:pStyle w:val="Heading1"/>
       </w:pPr>
-      <w:bookmarkStart w:id="5" w:name="_Toc522281022"/>
+      <w:bookmarkStart w:id="6" w:name="_Toc522281022"/>
       <w:r>
         <w:t>Stay and Learn: Formation for Ministry</w:t>
       </w:r>
-      <w:bookmarkEnd w:id="5"/>
+      <w:bookmarkEnd w:id="6"/>
     </w:p>
     <w:p>
       <w:pPr>
@@ -3000,11 +3002,11 @@
       <w:pPr>
         <w:pStyle w:val="Heading1"/>
       </w:pPr>
-      <w:bookmarkStart w:id="6" w:name="_Toc522281023"/>
+      <w:bookmarkStart w:id="7" w:name="_Toc522281023"/>
       <w:r>
         <w:t>Caring for others Within and Beyond</w:t>
       </w:r>
-      <w:bookmarkEnd w:id="6"/>
+      <w:bookmarkEnd w:id="7"/>
     </w:p>
     <w:p>
       <w:pPr>
@@ -3595,11 +3597,11 @@
       <w:pPr>
         <w:pStyle w:val="Heading1"/>
       </w:pPr>
-      <w:bookmarkStart w:id="7" w:name="_Toc522281024"/>
+      <w:bookmarkStart w:id="8" w:name="_Toc522281024"/>
       <w:r>
         <w:t>Ways We Use Our Building for Outreach</w:t>
       </w:r>
-      <w:bookmarkEnd w:id="7"/>
+      <w:bookmarkEnd w:id="8"/>
     </w:p>
     <w:p>
       <w:r>
@@ -3635,10 +3637,7 @@
     <w:p>
       <w:r>
         <w:lastRenderedPageBreak/>
-        <w:t>M</w:t>
-      </w:r>
-      <w:r>
-        <w:t xml:space="preserve">eals in the Parish Hall anchor a variety of liturgical events: </w:t>
+        <w:t xml:space="preserve">Meals in the Parish Hall anchor a variety of liturgical events: </w:t>
       </w:r>
     </w:p>
     <w:p>
@@ -3752,11 +3751,11 @@
       <w:pPr>
         <w:pStyle w:val="Heading1"/>
       </w:pPr>
-      <w:bookmarkStart w:id="8" w:name="_Toc522281025"/>
+      <w:bookmarkStart w:id="9" w:name="_Toc522281025"/>
       <w:r>
         <w:t>Our Financial Health</w:t>
       </w:r>
-      <w:bookmarkEnd w:id="8"/>
+      <w:bookmarkEnd w:id="9"/>
     </w:p>
     <w:p>
       <w:r>
@@ -3865,11 +3864,11 @@
       <w:pPr>
         <w:pStyle w:val="Heading1"/>
       </w:pPr>
-      <w:bookmarkStart w:id="9" w:name="_Toc522281026"/>
+      <w:bookmarkStart w:id="10" w:name="_Toc522281026"/>
       <w:r>
         <w:t>Building on Existing Programs</w:t>
       </w:r>
-      <w:bookmarkEnd w:id="9"/>
+      <w:bookmarkEnd w:id="10"/>
     </w:p>
     <w:p>
       <w:r>
@@ -4039,11 +4038,11 @@
       <w:pPr>
         <w:pStyle w:val="Heading1"/>
       </w:pPr>
-      <w:bookmarkStart w:id="10" w:name="_Toc522281027"/>
+      <w:bookmarkStart w:id="11" w:name="_Toc522281027"/>
       <w:r>
         <w:t>Call for a New Dean</w:t>
       </w:r>
-      <w:bookmarkEnd w:id="10"/>
+      <w:bookmarkEnd w:id="11"/>
     </w:p>
     <w:p>
       <w:pPr>
@@ -4070,12 +4069,7 @@
     <w:p>
       <w:r>
         <w:lastRenderedPageBreak/>
-        <w:t>Our recent surve</w:t>
-      </w:r>
-      <w:bookmarkStart w:id="11" w:name="_GoBack"/>
-      <w:bookmarkEnd w:id="11"/>
-      <w:r>
-        <w:t>y of parishioners identified six characteristics that we seek in one who would become our new dean</w:t>
+        <w:t>Our recent survey of parishioners identified six characteristics that we seek in one who would become our new dean</w:t>
       </w:r>
     </w:p>
     <w:p>
@@ -5303,59 +5297,11 @@
 
 <file path=word/header1.xml><?xml version="1.0" encoding="utf-8"?>
 <w:hdr xmlns:wpc="http://schemas.microsoft.com/office/word/2010/wordprocessingCanvas" xmlns:cx="http://schemas.microsoft.com/office/drawing/2014/chartex" xmlns:cx1="http://schemas.microsoft.com/office/drawing/2015/9/8/chartex" xmlns:cx2="http://schemas.microsoft.com/office/drawing/2015/10/21/chartex" xmlns:cx3="http://schemas.microsoft.com/office/drawing/2016/5/9/chartex" xmlns:cx4="http://schemas.microsoft.com/office/drawing/2016/5/10/chartex" xmlns:cx5="http://schemas.microsoft.com/office/drawing/2016/5/11/chartex" xmlns:cx6="http://schemas.microsoft.com/office/drawing/2016/5/12/chartex" xmlns:cx7="http://schemas.microsoft.com/office/drawing/2016/5/13/chartex" xmlns:cx8="http://schemas.microsoft.com/office/drawing/2016/5/14/chartex" xmlns:mc="http://schemas.openxmlformats.org/markup-compatibility/2006" xmlns:aink="http://schemas.microsoft.com/office/drawing/2016/ink" xmlns:am3d="http://schemas.microsoft.com/office/drawing/2017/model3d" xmlns:o="urn:schemas-microsoft-com:office:office" xmlns:r="http://schemas.openxmlformats.org/officeDocument/2006/relationships" xmlns:m="http://schemas.openxmlformats.org/officeDocument/2006/math" xmlns:v="urn:schemas-microsoft-com:vml" xmlns:wp14="http://schemas.microsoft.com/office/word/2010/wordprocessingDrawing" xmlns:wp="http://schemas.openxmlformats.org/drawingml/2006/wordprocessingDrawing" xmlns:w10="urn:schemas-microsoft-com:office:word" xmlns:w="http://schemas.openxmlformats.org/wordprocessingml/2006/main" xmlns:w14="http://schemas.microsoft.com/office/word/2010/wordml" xmlns:w15="http://schemas.microsoft.com/office/word/2012/wordml" xmlns:w16cid="http://schemas.microsoft.com/office/word/2016/wordml/cid" xmlns:w16se="http://schemas.microsoft.com/office/word/2015/wordml/symex" xmlns:wpg="http://schemas.microsoft.com/office/word/2010/wordprocessingGroup" xmlns:wpi="http://schemas.microsoft.com/office/word/2010/wordprocessingInk" xmlns:wne="http://schemas.microsoft.com/office/word/2006/wordml" xmlns:wps="http://schemas.microsoft.com/office/word/2010/wordprocessingShape" mc:Ignorable="w14 w15 w16se w16cid wp14">
-  <w:sdt>
-    <w:sdtPr>
-      <w:id w:val="184952438"/>
-      <w:docPartObj>
-        <w:docPartGallery w:val="Watermarks"/>
-        <w:docPartUnique/>
-      </w:docPartObj>
-    </w:sdtPr>
-    <w:sdtEndPr/>
-    <w:sdtContent>
-      <w:p>
-        <w:pPr>
-          <w:pStyle w:val="Header"/>
-        </w:pPr>
-        <w:r>
-          <w:rPr>
-            <w:noProof/>
-          </w:rPr>
-          <w:pict w14:anchorId="13B900EC">
-            <v:shapetype id="_x0000_t136" coordsize="21600,21600" o:spt="136" adj="10800" path="m@7,l@8,m@5,21600l@6,21600e">
-              <v:formulas>
-                <v:f eqn="sum #0 0 10800"/>
-                <v:f eqn="prod #0 2 1"/>
-                <v:f eqn="sum 21600 0 @1"/>
-                <v:f eqn="sum 0 0 @2"/>
-                <v:f eqn="sum 21600 0 @3"/>
-                <v:f eqn="if @0 @3 0"/>
-                <v:f eqn="if @0 21600 @1"/>
-                <v:f eqn="if @0 0 @2"/>
-                <v:f eqn="if @0 @4 21600"/>
-                <v:f eqn="mid @5 @6"/>
-                <v:f eqn="mid @8 @5"/>
-                <v:f eqn="mid @7 @8"/>
-                <v:f eqn="mid @6 @7"/>
-                <v:f eqn="sum @6 0 @5"/>
-              </v:formulas>
-              <v:path textpathok="t" o:connecttype="custom" o:connectlocs="@9,0;@10,10800;@11,21600;@12,10800" o:connectangles="270,180,90,0"/>
-              <v:textpath on="t" fitshape="t"/>
-              <v:handles>
-                <v:h position="#0,bottomRight" xrange="6629,14971"/>
-              </v:handles>
-              <o:lock v:ext="edit" text="t" shapetype="t"/>
-            </v:shapetype>
-            <v:shape id="PowerPlusWaterMarkObject357831064" o:spid="_x0000_s2057" type="#_x0000_t136" style="position:absolute;margin-left:0;margin-top:0;width:412.4pt;height:247.45pt;rotation:315;z-index:-251658752;mso-position-horizontal:center;mso-position-horizontal-relative:margin;mso-position-vertical:center;mso-position-vertical-relative:margin" o:allowincell="f" fillcolor="silver" stroked="f">
-              <v:fill opacity=".5"/>
-              <v:textpath style="font-family:&quot;Calibri&quot;;font-size:1pt" string="DRAFT"/>
-              <w10:wrap anchorx="margin" anchory="margin"/>
-            </v:shape>
-          </w:pict>
-        </w:r>
-      </w:p>
-    </w:sdtContent>
-  </w:sdt>
+  <w:p>
+    <w:pPr>
+      <w:pStyle w:val="Header"/>
+    </w:pPr>
+  </w:p>
 </w:hdr>
 </file>
 
@@ -10558,7 +10504,7 @@
 </file>
 
 <file path=customXml/itemProps1.xml><?xml version="1.0" encoding="utf-8"?>
-<ds:datastoreItem xmlns:ds="http://schemas.openxmlformats.org/officeDocument/2006/customXml" ds:itemID="{1FE22A6E-AA86-403B-B40E-E6EB44B1A67E}">
+<ds:datastoreItem xmlns:ds="http://schemas.openxmlformats.org/officeDocument/2006/customXml" ds:itemID="{E72B06C4-D5B3-4EBC-993B-2D3F78AC97E5}">
   <ds:schemaRefs>
     <ds:schemaRef ds:uri="http://schemas.openxmlformats.org/officeDocument/2006/bibliography"/>
   </ds:schemaRefs>

</xml_diff>